<commit_message>
Relational Scheme done after revising UML
</commit_message>
<xml_diff>
--- a/2nd Submission/Esquema Relacional.docx
+++ b/2nd Submission/Esquema Relacional.docx
@@ -1,15 +1,16 @@
 
 <file path=word/document.xml><?xml version="1.0" encoding="utf-8"?>
-<w:document xmlns:wpc="http://schemas.microsoft.com/office/word/2010/wordprocessingCanvas" xmlns:cx="http://schemas.microsoft.com/office/drawing/2014/chartex" xmlns:cx1="http://schemas.microsoft.com/office/drawing/2015/9/8/chartex" xmlns:cx2="http://schemas.microsoft.com/office/drawing/2015/10/21/chartex" xmlns:cx3="http://schemas.microsoft.com/office/drawing/2016/5/9/chartex" xmlns:cx4="http://schemas.microsoft.com/office/drawing/2016/5/10/chartex" xmlns:cx5="http://schemas.microsoft.com/office/drawing/2016/5/11/chartex" xmlns:cx6="http://schemas.microsoft.com/office/drawing/2016/5/12/chartex" xmlns:cx7="http://schemas.microsoft.com/office/drawing/2016/5/13/chartex" xmlns:cx8="http://schemas.microsoft.com/office/drawing/2016/5/14/chartex" xmlns:mc="http://schemas.openxmlformats.org/markup-compatibility/2006" xmlns:aink="http://schemas.microsoft.com/office/drawing/2016/ink" xmlns:am3d="http://schemas.microsoft.com/office/drawing/2017/model3d" xmlns:o="urn:schemas-microsoft-com:office:office" xmlns:r="http://schemas.openxmlformats.org/officeDocument/2006/relationships" xmlns:m="http://schemas.openxmlformats.org/officeDocument/2006/math" xmlns:v="urn:schemas-microsoft-com:vml" xmlns:wp14="http://schemas.microsoft.com/office/word/2010/wordprocessingDrawing" xmlns:wp="http://schemas.openxmlformats.org/drawingml/2006/wordprocessingDrawing" xmlns:w10="urn:schemas-microsoft-com:office:word" xmlns:w="http://schemas.openxmlformats.org/wordprocessingml/2006/main" xmlns:w14="http://schemas.microsoft.com/office/word/2010/wordml" xmlns:w15="http://schemas.microsoft.com/office/word/2012/wordml" xmlns:w16cid="http://schemas.microsoft.com/office/word/2016/wordml/cid" xmlns:w16se="http://schemas.microsoft.com/office/word/2015/wordml/symex" xmlns:wpg="http://schemas.microsoft.com/office/word/2010/wordprocessingGroup" xmlns:wpi="http://schemas.microsoft.com/office/word/2010/wordprocessingInk" xmlns:wne="http://schemas.microsoft.com/office/word/2006/wordml" xmlns:wps="http://schemas.microsoft.com/office/word/2010/wordprocessingShape" mc:Ignorable="w14 w15 w16se w16cid wp14">
+<w:document xmlns:o="urn:schemas-microsoft-com:office:office" xmlns:r="http://schemas.openxmlformats.org/officeDocument/2006/relationships" xmlns:v="urn:schemas-microsoft-com:vml" xmlns:w="http://schemas.openxmlformats.org/wordprocessingml/2006/main" xmlns:w10="urn:schemas-microsoft-com:office:word" xmlns:wp="http://schemas.openxmlformats.org/drawingml/2006/wordprocessingDrawing" xmlns:wps="http://schemas.microsoft.com/office/word/2010/wordprocessingShape" xmlns:wpg="http://schemas.microsoft.com/office/word/2010/wordprocessingGroup" xmlns:mc="http://schemas.openxmlformats.org/markup-compatibility/2006" xmlns:wp14="http://schemas.microsoft.com/office/word/2010/wordprocessingDrawing" xmlns:w14="http://schemas.microsoft.com/office/word/2010/wordml" mc:Ignorable="w14 wp14">
   <w:body>
     <w:p>
       <w:pPr>
-        <w:jc w:val="left"/>
-        <w:rPr>
-          <w:rFonts w:ascii="Arial" w:hAnsi="Arial" w:cs="Arial"/>
+        <w:pStyle w:val="Normal"/>
+        <w:jc w:val="left"/>
+        <w:rPr>
+          <w:rFonts w:ascii="Arial" w:hAnsi="Arial" w:cs="Arial"/>
+          <w:b/>
           <w:b/>
           <w:bCs/>
-          <w:noProof/>
           <w:sz w:val="36"/>
           <w:szCs w:val="36"/>
           <w:lang w:val="pt-PT"/>
@@ -17,10 +18,9 @@
       </w:pPr>
       <w:r>
         <w:rPr>
-          <w:rFonts w:ascii="Arial" w:hAnsi="Arial" w:cs="Arial"/>
+          <w:rFonts w:cs="Arial" w:ascii="Arial" w:hAnsi="Arial"/>
           <w:b/>
           <w:bCs/>
-          <w:noProof/>
           <w:sz w:val="36"/>
           <w:szCs w:val="36"/>
           <w:lang w:val="pt-PT"/>
@@ -30,25 +30,23 @@
     </w:p>
     <w:p>
       <w:pPr>
-        <w:jc w:val="left"/>
-        <w:rPr>
-          <w:rFonts w:ascii="Arial" w:hAnsi="Arial" w:cs="Arial"/>
-          <w:noProof/>
-          <w:lang w:val="pt-PT"/>
-        </w:rPr>
-      </w:pPr>
-      <w:r>
-        <w:rPr>
-          <w:rFonts w:ascii="Arial" w:hAnsi="Arial" w:cs="Arial"/>
-          <w:noProof/>
+        <w:pStyle w:val="Normal"/>
+        <w:jc w:val="left"/>
+        <w:rPr>
+          <w:rFonts w:ascii="Arial" w:hAnsi="Arial" w:cs="Arial"/>
+          <w:lang w:val="pt-PT"/>
+        </w:rPr>
+      </w:pPr>
+      <w:r>
+        <w:rPr>
+          <w:rFonts w:cs="Arial" w:ascii="Arial" w:hAnsi="Arial"/>
           <w:lang w:val="pt-PT"/>
         </w:rPr>
         <w:t>PessoaFeup(</w:t>
       </w:r>
       <w:r>
         <w:rPr>
-          <w:rFonts w:ascii="Arial" w:hAnsi="Arial" w:cs="Arial"/>
-          <w:noProof/>
+          <w:rFonts w:cs="Arial" w:ascii="Arial" w:hAnsi="Arial"/>
           <w:u w:val="single"/>
           <w:lang w:val="pt-PT"/>
         </w:rPr>
@@ -56,42 +54,31 @@
       </w:r>
       <w:r>
         <w:rPr>
-          <w:rFonts w:ascii="Arial" w:hAnsi="Arial" w:cs="Arial"/>
-          <w:noProof/>
-          <w:lang w:val="pt-PT"/>
-        </w:rPr>
-        <w:t>, nome, morada, dataNasc, sexo, email</w:t>
-      </w:r>
-      <w:r>
-        <w:rPr>
-          <w:rFonts w:ascii="Arial" w:hAnsi="Arial" w:cs="Arial"/>
-          <w:noProof/>
-          <w:lang w:val="pt-PT"/>
-        </w:rPr>
-        <w:t>);</w:t>
-      </w:r>
-    </w:p>
-    <w:p>
-      <w:pPr>
-        <w:jc w:val="left"/>
-        <w:rPr>
-          <w:rFonts w:ascii="Arial" w:hAnsi="Arial" w:cs="Arial"/>
-          <w:noProof/>
-          <w:lang w:val="pt-PT"/>
-        </w:rPr>
-      </w:pPr>
-      <w:r>
-        <w:rPr>
-          <w:rFonts w:ascii="Arial" w:hAnsi="Arial" w:cs="Arial"/>
-          <w:noProof/>
+          <w:rFonts w:cs="Arial" w:ascii="Arial" w:hAnsi="Arial"/>
+          <w:lang w:val="pt-PT"/>
+        </w:rPr>
+        <w:t>, nome, NIF, morada, dataNasc, sexo, e-mail, telefone);</w:t>
+      </w:r>
+    </w:p>
+    <w:p>
+      <w:pPr>
+        <w:pStyle w:val="Normal"/>
+        <w:jc w:val="left"/>
+        <w:rPr>
+          <w:rFonts w:ascii="Arial" w:hAnsi="Arial" w:cs="Arial"/>
+          <w:lang w:val="pt-PT"/>
+        </w:rPr>
+      </w:pPr>
+      <w:r>
+        <w:rPr>
+          <w:rFonts w:cs="Arial" w:ascii="Arial" w:hAnsi="Arial"/>
           <w:lang w:val="pt-PT"/>
         </w:rPr>
         <w:t>Estudante(</w:t>
       </w:r>
       <w:r>
         <w:rPr>
-          <w:rFonts w:ascii="Arial" w:hAnsi="Arial" w:cs="Arial"/>
-          <w:noProof/>
+          <w:rFonts w:cs="Arial" w:ascii="Arial" w:hAnsi="Arial"/>
           <w:u w:val="single"/>
           <w:lang w:val="pt-PT"/>
         </w:rPr>
@@ -99,8 +86,7 @@
       </w:r>
       <w:r>
         <w:rPr>
-          <w:rFonts w:ascii="Arial" w:hAnsi="Arial" w:cs="Arial"/>
-          <w:noProof/>
+          <w:rFonts w:cs="Arial" w:ascii="Arial" w:hAnsi="Arial"/>
           <w:lang w:val="pt-PT"/>
         </w:rPr>
         <w:t>-&gt;PessoaFeup, anoInscricao, idCurso-&gt;Curso)</w:t>
@@ -110,25 +96,23 @@
     </w:p>
     <w:p>
       <w:pPr>
-        <w:jc w:val="left"/>
-        <w:rPr>
-          <w:rFonts w:ascii="Arial" w:hAnsi="Arial" w:cs="Arial"/>
-          <w:noProof/>
-          <w:lang w:val="pt-PT"/>
-        </w:rPr>
-      </w:pPr>
-      <w:r>
-        <w:rPr>
-          <w:rFonts w:ascii="Arial" w:hAnsi="Arial" w:cs="Arial"/>
-          <w:noProof/>
+        <w:pStyle w:val="Normal"/>
+        <w:jc w:val="left"/>
+        <w:rPr>
+          <w:rFonts w:ascii="Arial" w:hAnsi="Arial" w:cs="Arial"/>
+          <w:lang w:val="pt-PT"/>
+        </w:rPr>
+      </w:pPr>
+      <w:r>
+        <w:rPr>
+          <w:rFonts w:cs="Arial" w:ascii="Arial" w:hAnsi="Arial"/>
           <w:lang w:val="pt-PT"/>
         </w:rPr>
         <w:t>Docente(</w:t>
       </w:r>
       <w:r>
         <w:rPr>
-          <w:rFonts w:ascii="Arial" w:hAnsi="Arial" w:cs="Arial"/>
-          <w:noProof/>
+          <w:rFonts w:cs="Arial" w:ascii="Arial" w:hAnsi="Arial"/>
           <w:u w:val="single"/>
           <w:lang w:val="pt-PT"/>
         </w:rPr>
@@ -136,8 +120,7 @@
       </w:r>
       <w:r>
         <w:rPr>
-          <w:rFonts w:ascii="Arial" w:hAnsi="Arial" w:cs="Arial"/>
-          <w:noProof/>
+          <w:rFonts w:cs="Arial" w:ascii="Arial" w:hAnsi="Arial"/>
           <w:lang w:val="pt-PT"/>
         </w:rPr>
         <w:t>-&gt;PessoaFeup, categoria, departamento)</w:t>
@@ -145,25 +128,23 @@
     </w:p>
     <w:p>
       <w:pPr>
-        <w:jc w:val="left"/>
-        <w:rPr>
-          <w:rFonts w:ascii="Arial" w:hAnsi="Arial" w:cs="Arial"/>
-          <w:noProof/>
-          <w:lang w:val="pt-PT"/>
-        </w:rPr>
-      </w:pPr>
-      <w:r>
-        <w:rPr>
-          <w:rFonts w:ascii="Arial" w:hAnsi="Arial" w:cs="Arial"/>
-          <w:noProof/>
+        <w:pStyle w:val="Normal"/>
+        <w:jc w:val="left"/>
+        <w:rPr>
+          <w:rFonts w:ascii="Arial" w:hAnsi="Arial" w:cs="Arial"/>
+          <w:lang w:val="pt-PT"/>
+        </w:rPr>
+      </w:pPr>
+      <w:r>
+        <w:rPr>
+          <w:rFonts w:cs="Arial" w:ascii="Arial" w:hAnsi="Arial"/>
           <w:lang w:val="pt-PT"/>
         </w:rPr>
         <w:t>Curso(</w:t>
       </w:r>
       <w:r>
         <w:rPr>
-          <w:rFonts w:ascii="Arial" w:hAnsi="Arial" w:cs="Arial"/>
-          <w:noProof/>
+          <w:rFonts w:cs="Arial" w:ascii="Arial" w:hAnsi="Arial"/>
           <w:u w:val="single"/>
           <w:lang w:val="pt-PT"/>
         </w:rPr>
@@ -171,8 +152,7 @@
       </w:r>
       <w:r>
         <w:rPr>
-          <w:rFonts w:ascii="Arial" w:hAnsi="Arial" w:cs="Arial"/>
-          <w:noProof/>
+          <w:rFonts w:cs="Arial" w:ascii="Arial" w:hAnsi="Arial"/>
           <w:lang w:val="pt-PT"/>
         </w:rPr>
         <w:t>, nome, grauAcademico, dataInicio, duracao, mediaEntrada)</w:t>
@@ -180,25 +160,23 @@
     </w:p>
     <w:p>
       <w:pPr>
-        <w:jc w:val="left"/>
-        <w:rPr>
-          <w:rFonts w:ascii="Arial" w:hAnsi="Arial" w:cs="Arial"/>
-          <w:noProof/>
-          <w:lang w:val="pt-PT"/>
-        </w:rPr>
-      </w:pPr>
-      <w:r>
-        <w:rPr>
-          <w:rFonts w:ascii="Arial" w:hAnsi="Arial" w:cs="Arial"/>
-          <w:noProof/>
+        <w:pStyle w:val="Normal"/>
+        <w:jc w:val="left"/>
+        <w:rPr>
+          <w:rFonts w:ascii="Arial" w:hAnsi="Arial" w:cs="Arial"/>
+          <w:lang w:val="pt-PT"/>
+        </w:rPr>
+      </w:pPr>
+      <w:r>
+        <w:rPr>
+          <w:rFonts w:cs="Arial" w:ascii="Arial" w:hAnsi="Arial"/>
           <w:lang w:val="pt-PT"/>
         </w:rPr>
         <w:t>Cadeira(</w:t>
       </w:r>
       <w:r>
         <w:rPr>
-          <w:rFonts w:ascii="Arial" w:hAnsi="Arial" w:cs="Arial"/>
-          <w:noProof/>
+          <w:rFonts w:cs="Arial" w:ascii="Arial" w:hAnsi="Arial"/>
           <w:u w:val="single"/>
           <w:lang w:val="pt-PT"/>
         </w:rPr>
@@ -206,8 +184,7 @@
       </w:r>
       <w:r>
         <w:rPr>
-          <w:rFonts w:ascii="Arial" w:hAnsi="Arial" w:cs="Arial"/>
-          <w:noProof/>
+          <w:rFonts w:cs="Arial" w:ascii="Arial" w:hAnsi="Arial"/>
           <w:lang w:val="pt-PT"/>
         </w:rPr>
         <w:t>, nome, credito, idCurso-&gt;Curso)</w:t>
@@ -215,25 +192,23 @@
     </w:p>
     <w:p>
       <w:pPr>
-        <w:jc w:val="left"/>
-        <w:rPr>
-          <w:rFonts w:ascii="Arial" w:hAnsi="Arial" w:cs="Arial"/>
-          <w:noProof/>
-          <w:lang w:val="pt-PT"/>
-        </w:rPr>
-      </w:pPr>
-      <w:r>
-        <w:rPr>
-          <w:rFonts w:ascii="Arial" w:hAnsi="Arial" w:cs="Arial"/>
-          <w:noProof/>
+        <w:pStyle w:val="Normal"/>
+        <w:jc w:val="left"/>
+        <w:rPr>
+          <w:rFonts w:ascii="Arial" w:hAnsi="Arial" w:cs="Arial"/>
+          <w:lang w:val="pt-PT"/>
+        </w:rPr>
+      </w:pPr>
+      <w:r>
+        <w:rPr>
+          <w:rFonts w:cs="Arial" w:ascii="Arial" w:hAnsi="Arial"/>
           <w:lang w:val="pt-PT"/>
         </w:rPr>
         <w:t>OcorrenciaCadeira(</w:t>
       </w:r>
       <w:r>
         <w:rPr>
-          <w:rFonts w:ascii="Arial" w:hAnsi="Arial" w:cs="Arial"/>
-          <w:noProof/>
+          <w:rFonts w:cs="Arial" w:ascii="Arial" w:hAnsi="Arial"/>
           <w:u w:val="single"/>
           <w:lang w:val="pt-PT"/>
         </w:rPr>
@@ -241,8 +216,7 @@
       </w:r>
       <w:r>
         <w:rPr>
-          <w:rFonts w:ascii="Arial" w:hAnsi="Arial" w:cs="Arial"/>
-          <w:noProof/>
+          <w:rFonts w:cs="Arial" w:ascii="Arial" w:hAnsi="Arial"/>
           <w:lang w:val="pt-PT"/>
         </w:rPr>
         <w:t>a, codigo-&gt;cadeira)</w:t>
@@ -250,25 +224,23 @@
     </w:p>
     <w:p>
       <w:pPr>
-        <w:jc w:val="left"/>
-        <w:rPr>
-          <w:rFonts w:ascii="Arial" w:hAnsi="Arial" w:cs="Arial"/>
-          <w:noProof/>
-          <w:lang w:val="pt-PT"/>
-        </w:rPr>
-      </w:pPr>
-      <w:r>
-        <w:rPr>
-          <w:rFonts w:ascii="Arial" w:hAnsi="Arial" w:cs="Arial"/>
-          <w:noProof/>
+        <w:pStyle w:val="Normal"/>
+        <w:jc w:val="left"/>
+        <w:rPr>
+          <w:rFonts w:ascii="Arial" w:hAnsi="Arial" w:cs="Arial"/>
+          <w:lang w:val="pt-PT"/>
+        </w:rPr>
+      </w:pPr>
+      <w:r>
+        <w:rPr>
+          <w:rFonts w:cs="Arial" w:ascii="Arial" w:hAnsi="Arial"/>
           <w:lang w:val="pt-PT"/>
         </w:rPr>
         <w:t>TurmaPratica(</w:t>
       </w:r>
       <w:r>
         <w:rPr>
-          <w:rFonts w:ascii="Arial" w:hAnsi="Arial" w:cs="Arial"/>
-          <w:noProof/>
+          <w:rFonts w:cs="Arial" w:ascii="Arial" w:hAnsi="Arial"/>
           <w:u w:val="single"/>
           <w:lang w:val="pt-PT"/>
         </w:rPr>
@@ -276,34 +248,49 @@
       </w:r>
       <w:r>
         <w:rPr>
-          <w:rFonts w:ascii="Arial" w:hAnsi="Arial" w:cs="Arial"/>
-          <w:noProof/>
-          <w:lang w:val="pt-PT"/>
-        </w:rPr>
-        <w:t>, numEstudantes, diaSemana, duracao, codigo-&gt;Cadeira)</w:t>
-      </w:r>
-    </w:p>
-    <w:p>
-      <w:pPr>
-        <w:jc w:val="left"/>
-        <w:rPr>
-          <w:rFonts w:ascii="Arial" w:hAnsi="Arial" w:cs="Arial"/>
-          <w:noProof/>
-          <w:lang w:val="pt-PT"/>
-        </w:rPr>
-      </w:pPr>
-      <w:r>
-        <w:rPr>
-          <w:rFonts w:ascii="Arial" w:hAnsi="Arial" w:cs="Arial"/>
-          <w:noProof/>
+          <w:rFonts w:cs="Arial" w:ascii="Arial" w:hAnsi="Arial"/>
+          <w:lang w:val="pt-PT"/>
+        </w:rPr>
+        <w:t xml:space="preserve">, numEstudantes, diaSemana, </w:t>
+      </w:r>
+      <w:r>
+        <w:rPr>
+          <w:rFonts w:eastAsia="等线" w:cs="Arial" w:ascii="Arial" w:hAnsi="Arial" w:cstheme="minorBidi" w:eastAsiaTheme="minorEastAsia"/>
+          <w:color w:val="auto"/>
+          <w:kern w:val="0"/>
+          <w:sz w:val="22"/>
+          <w:szCs w:val="22"/>
+          <w:lang w:val="pt-PT" w:eastAsia="zh-CN" w:bidi="ar-SA"/>
+        </w:rPr>
+        <w:t>horaInicio, horaFim</w:t>
+      </w:r>
+      <w:r>
+        <w:rPr>
+          <w:rFonts w:cs="Arial" w:ascii="Arial" w:hAnsi="Arial"/>
+          <w:lang w:val="pt-PT"/>
+        </w:rPr>
+        <w:t>, codigo-&gt;Cadeira)</w:t>
+      </w:r>
+    </w:p>
+    <w:p>
+      <w:pPr>
+        <w:pStyle w:val="Normal"/>
+        <w:jc w:val="left"/>
+        <w:rPr>
+          <w:rFonts w:ascii="Arial" w:hAnsi="Arial" w:cs="Arial"/>
+          <w:lang w:val="pt-PT"/>
+        </w:rPr>
+      </w:pPr>
+      <w:r>
+        <w:rPr>
+          <w:rFonts w:cs="Arial" w:ascii="Arial" w:hAnsi="Arial"/>
           <w:lang w:val="pt-PT"/>
         </w:rPr>
         <w:t>Epoca(</w:t>
       </w:r>
       <w:r>
         <w:rPr>
-          <w:rFonts w:ascii="Arial" w:hAnsi="Arial" w:cs="Arial"/>
-          <w:noProof/>
+          <w:rFonts w:cs="Arial" w:ascii="Arial" w:hAnsi="Arial"/>
           <w:u w:val="single"/>
           <w:lang w:val="pt-PT"/>
         </w:rPr>
@@ -311,8 +298,7 @@
       </w:r>
       <w:r>
         <w:rPr>
-          <w:rFonts w:ascii="Arial" w:hAnsi="Arial" w:cs="Arial"/>
-          <w:noProof/>
+          <w:rFonts w:cs="Arial" w:ascii="Arial" w:hAnsi="Arial"/>
           <w:lang w:val="pt-PT"/>
         </w:rPr>
         <w:t>, anoLetivo, semestre)</w:t>
@@ -320,25 +306,23 @@
     </w:p>
     <w:p>
       <w:pPr>
-        <w:jc w:val="left"/>
-        <w:rPr>
-          <w:rFonts w:ascii="Arial" w:hAnsi="Arial" w:cs="Arial"/>
-          <w:noProof/>
-          <w:lang w:val="pt-PT"/>
-        </w:rPr>
-      </w:pPr>
-      <w:r>
-        <w:rPr>
-          <w:rFonts w:ascii="Arial" w:hAnsi="Arial" w:cs="Arial"/>
-          <w:noProof/>
+        <w:pStyle w:val="Normal"/>
+        <w:jc w:val="left"/>
+        <w:rPr>
+          <w:rFonts w:ascii="Arial" w:hAnsi="Arial" w:cs="Arial"/>
+          <w:lang w:val="pt-PT"/>
+        </w:rPr>
+      </w:pPr>
+      <w:r>
+        <w:rPr>
+          <w:rFonts w:cs="Arial" w:ascii="Arial" w:hAnsi="Arial"/>
           <w:lang w:val="pt-PT"/>
         </w:rPr>
         <w:t>ComponenteAvaliacao(</w:t>
       </w:r>
       <w:r>
         <w:rPr>
-          <w:rFonts w:ascii="Arial" w:hAnsi="Arial" w:cs="Arial"/>
-          <w:noProof/>
+          <w:rFonts w:cs="Arial" w:ascii="Arial" w:hAnsi="Arial"/>
           <w:u w:val="single"/>
           <w:lang w:val="pt-PT"/>
         </w:rPr>
@@ -346,8 +330,7 @@
       </w:r>
       <w:r>
         <w:rPr>
-          <w:rFonts w:ascii="Arial" w:hAnsi="Arial" w:cs="Arial"/>
-          <w:noProof/>
+          <w:rFonts w:cs="Arial" w:ascii="Arial" w:hAnsi="Arial"/>
           <w:lang w:val="pt-PT"/>
         </w:rPr>
         <w:t>, nome, idOcorrenciaCadeira-&gt; OcorrenciaCadeira)</w:t>
@@ -355,25 +338,23 @@
     </w:p>
     <w:p>
       <w:pPr>
-        <w:jc w:val="left"/>
-        <w:rPr>
-          <w:rFonts w:ascii="Arial" w:hAnsi="Arial" w:cs="Arial"/>
-          <w:noProof/>
-          <w:lang w:val="pt-PT"/>
-        </w:rPr>
-      </w:pPr>
-      <w:r>
-        <w:rPr>
-          <w:rFonts w:ascii="Arial" w:hAnsi="Arial" w:cs="Arial"/>
-          <w:noProof/>
+        <w:pStyle w:val="Normal"/>
+        <w:jc w:val="left"/>
+        <w:rPr>
+          <w:rFonts w:ascii="Arial" w:hAnsi="Arial" w:cs="Arial"/>
+          <w:lang w:val="pt-PT"/>
+        </w:rPr>
+      </w:pPr>
+      <w:r>
+        <w:rPr>
+          <w:rFonts w:cs="Arial" w:ascii="Arial" w:hAnsi="Arial"/>
           <w:lang w:val="pt-PT"/>
         </w:rPr>
         <w:t>Nota(</w:t>
       </w:r>
       <w:r>
         <w:rPr>
-          <w:rFonts w:ascii="Arial" w:hAnsi="Arial" w:cs="Arial"/>
-          <w:noProof/>
+          <w:rFonts w:cs="Arial" w:ascii="Arial" w:hAnsi="Arial"/>
           <w:u w:val="single"/>
           <w:lang w:val="pt-PT"/>
         </w:rPr>
@@ -381,60 +362,31 @@
       </w:r>
       <w:r>
         <w:rPr>
-          <w:rFonts w:ascii="Arial" w:hAnsi="Arial" w:cs="Arial"/>
-          <w:noProof/>
-          <w:lang w:val="pt-PT"/>
-        </w:rPr>
-        <w:t>, nota</w:t>
-      </w:r>
-      <w:r>
-        <w:rPr>
-          <w:rFonts w:ascii="Arial" w:hAnsi="Arial" w:cs="Arial"/>
-          <w:noProof/>
-          <w:lang w:val="pt-PT"/>
-        </w:rPr>
-        <w:t>, idComponenteAvaliacao-&gt;ComponenteAvaliacao</w:t>
-      </w:r>
-      <w:r>
-        <w:rPr>
-          <w:rFonts w:ascii="Arial" w:hAnsi="Arial" w:cs="Arial"/>
-          <w:noProof/>
-          <w:lang w:val="pt-PT"/>
-        </w:rPr>
-        <w:t>)</w:t>
-      </w:r>
-    </w:p>
-    <w:p>
-      <w:pPr>
-        <w:jc w:val="left"/>
-        <w:rPr>
-          <w:rFonts w:ascii="Arial" w:hAnsi="Arial" w:cs="Arial"/>
-          <w:noProof/>
-          <w:lang w:val="pt-PT"/>
-        </w:rPr>
-      </w:pPr>
-    </w:p>
-    <w:p>
-      <w:pPr>
-        <w:jc w:val="left"/>
-        <w:rPr>
-          <w:rFonts w:ascii="Arial" w:hAnsi="Arial" w:cs="Arial"/>
-          <w:noProof/>
-          <w:lang w:val="pt-PT"/>
-        </w:rPr>
-      </w:pPr>
-      <w:r>
-        <w:rPr>
-          <w:rFonts w:ascii="Arial" w:hAnsi="Arial" w:cs="Arial"/>
-          <w:noProof/>
+          <w:rFonts w:cs="Arial" w:ascii="Arial" w:hAnsi="Arial"/>
+          <w:lang w:val="pt-PT"/>
+        </w:rPr>
+        <w:t>, nota, idComponenteAvaliacao-&gt;ComponenteAvaliacao)</w:t>
+      </w:r>
+    </w:p>
+    <w:p>
+      <w:pPr>
+        <w:pStyle w:val="Normal"/>
+        <w:jc w:val="left"/>
+        <w:rPr>
+          <w:rFonts w:ascii="Arial" w:hAnsi="Arial" w:cs="Arial"/>
+          <w:lang w:val="pt-PT"/>
+        </w:rPr>
+      </w:pPr>
+      <w:r>
+        <w:rPr>
+          <w:rFonts w:cs="Arial" w:ascii="Arial" w:hAnsi="Arial"/>
           <w:lang w:val="pt-PT"/>
         </w:rPr>
         <w:t>EstudanteOcorrenciaCadeira(</w:t>
       </w:r>
       <w:r>
         <w:rPr>
-          <w:rFonts w:ascii="Arial" w:hAnsi="Arial" w:cs="Arial"/>
-          <w:noProof/>
+          <w:rFonts w:cs="Arial" w:ascii="Arial" w:hAnsi="Arial"/>
           <w:u w:val="single"/>
           <w:lang w:val="pt-PT"/>
         </w:rPr>
@@ -442,16 +394,14 @@
       </w:r>
       <w:r>
         <w:rPr>
-          <w:rFonts w:ascii="Arial" w:hAnsi="Arial" w:cs="Arial"/>
-          <w:noProof/>
+          <w:rFonts w:cs="Arial" w:ascii="Arial" w:hAnsi="Arial"/>
           <w:lang w:val="pt-PT"/>
         </w:rPr>
         <w:t>-&gt;Estudante, i</w:t>
       </w:r>
       <w:r>
         <w:rPr>
-          <w:rFonts w:ascii="Arial" w:hAnsi="Arial" w:cs="Arial"/>
-          <w:noProof/>
+          <w:rFonts w:cs="Arial" w:ascii="Arial" w:hAnsi="Arial"/>
           <w:u w:val="single"/>
           <w:lang w:val="pt-PT"/>
         </w:rPr>
@@ -459,8 +409,7 @@
       </w:r>
       <w:r>
         <w:rPr>
-          <w:rFonts w:ascii="Arial" w:hAnsi="Arial" w:cs="Arial"/>
-          <w:noProof/>
+          <w:rFonts w:cs="Arial" w:ascii="Arial" w:hAnsi="Arial"/>
           <w:lang w:val="pt-PT"/>
         </w:rPr>
         <w:t>-&gt;OcorrenciaCadeira)</w:t>
@@ -468,25 +417,23 @@
     </w:p>
     <w:p>
       <w:pPr>
-        <w:jc w:val="left"/>
-        <w:rPr>
-          <w:rFonts w:ascii="Arial" w:hAnsi="Arial" w:cs="Arial"/>
-          <w:noProof/>
-          <w:lang w:val="pt-PT"/>
-        </w:rPr>
-      </w:pPr>
-      <w:r>
-        <w:rPr>
-          <w:rFonts w:ascii="Arial" w:hAnsi="Arial" w:cs="Arial"/>
-          <w:noProof/>
+        <w:pStyle w:val="Normal"/>
+        <w:jc w:val="left"/>
+        <w:rPr>
+          <w:rFonts w:ascii="Arial" w:hAnsi="Arial" w:cs="Arial"/>
+          <w:lang w:val="pt-PT"/>
+        </w:rPr>
+      </w:pPr>
+      <w:r>
+        <w:rPr>
+          <w:rFonts w:cs="Arial" w:ascii="Arial" w:hAnsi="Arial"/>
           <w:lang w:val="pt-PT"/>
         </w:rPr>
         <w:t>EstudanteComponenteAvaliacao(</w:t>
       </w:r>
       <w:r>
         <w:rPr>
-          <w:rFonts w:ascii="Arial" w:hAnsi="Arial" w:cs="Arial"/>
-          <w:noProof/>
+          <w:rFonts w:cs="Arial" w:ascii="Arial" w:hAnsi="Arial"/>
           <w:u w:val="single"/>
           <w:lang w:val="pt-PT"/>
         </w:rPr>
@@ -494,24 +441,14 @@
       </w:r>
       <w:r>
         <w:rPr>
-          <w:rFonts w:ascii="Arial" w:hAnsi="Arial" w:cs="Arial"/>
-          <w:noProof/>
-          <w:lang w:val="pt-PT"/>
-        </w:rPr>
-        <w:t>-&gt;Estudante</w:t>
-      </w:r>
-      <w:r>
-        <w:rPr>
-          <w:rFonts w:ascii="Arial" w:hAnsi="Arial" w:cs="Arial"/>
-          <w:noProof/>
-          <w:lang w:val="pt-PT"/>
-        </w:rPr>
-        <w:t xml:space="preserve">, </w:t>
-      </w:r>
-      <w:r>
-        <w:rPr>
-          <w:rFonts w:ascii="Arial" w:hAnsi="Arial" w:cs="Arial"/>
-          <w:noProof/>
+          <w:rFonts w:cs="Arial" w:ascii="Arial" w:hAnsi="Arial"/>
+          <w:lang w:val="pt-PT"/>
+        </w:rPr>
+        <w:t xml:space="preserve">-&gt;Estudante, </w:t>
+      </w:r>
+      <w:r>
+        <w:rPr>
+          <w:rFonts w:cs="Arial" w:ascii="Arial" w:hAnsi="Arial"/>
           <w:u w:val="single"/>
           <w:lang w:val="pt-PT"/>
         </w:rPr>
@@ -519,8 +456,7 @@
       </w:r>
       <w:r>
         <w:rPr>
-          <w:rFonts w:ascii="Arial" w:hAnsi="Arial" w:cs="Arial"/>
-          <w:noProof/>
+          <w:rFonts w:cs="Arial" w:ascii="Arial" w:hAnsi="Arial"/>
           <w:lang w:val="pt-PT"/>
         </w:rPr>
         <w:t>-&gt; ComponenteAvaliacao)</w:t>
@@ -528,25 +464,23 @@
     </w:p>
     <w:p>
       <w:pPr>
-        <w:jc w:val="left"/>
-        <w:rPr>
-          <w:rFonts w:ascii="Arial" w:hAnsi="Arial" w:cs="Arial"/>
-          <w:noProof/>
-          <w:lang w:val="pt-PT"/>
-        </w:rPr>
-      </w:pPr>
-      <w:r>
-        <w:rPr>
-          <w:rFonts w:ascii="Arial" w:hAnsi="Arial" w:cs="Arial"/>
-          <w:noProof/>
+        <w:pStyle w:val="Normal"/>
+        <w:jc w:val="left"/>
+        <w:rPr>
+          <w:rFonts w:ascii="Arial" w:hAnsi="Arial" w:cs="Arial"/>
+          <w:lang w:val="pt-PT"/>
+        </w:rPr>
+      </w:pPr>
+      <w:r>
+        <w:rPr>
+          <w:rFonts w:cs="Arial" w:ascii="Arial" w:hAnsi="Arial"/>
           <w:lang w:val="pt-PT"/>
         </w:rPr>
         <w:t>EstudanteTurmaPratica(</w:t>
       </w:r>
       <w:r>
         <w:rPr>
-          <w:rFonts w:ascii="Arial" w:hAnsi="Arial" w:cs="Arial"/>
-          <w:noProof/>
+          <w:rFonts w:cs="Arial" w:ascii="Arial" w:hAnsi="Arial"/>
           <w:u w:val="single"/>
           <w:lang w:val="pt-PT"/>
         </w:rPr>
@@ -554,24 +488,14 @@
       </w:r>
       <w:r>
         <w:rPr>
-          <w:rFonts w:ascii="Arial" w:hAnsi="Arial" w:cs="Arial"/>
-          <w:noProof/>
-          <w:lang w:val="pt-PT"/>
-        </w:rPr>
-        <w:t>-&gt;Estudante,</w:t>
-      </w:r>
-      <w:r>
-        <w:rPr>
-          <w:rFonts w:ascii="Arial" w:hAnsi="Arial" w:cs="Arial"/>
-          <w:noProof/>
-          <w:lang w:val="pt-PT"/>
-        </w:rPr>
-        <w:t xml:space="preserve"> </w:t>
-      </w:r>
-      <w:r>
-        <w:rPr>
-          <w:rFonts w:ascii="Arial" w:hAnsi="Arial" w:cs="Arial"/>
-          <w:noProof/>
+          <w:rFonts w:cs="Arial" w:ascii="Arial" w:hAnsi="Arial"/>
+          <w:lang w:val="pt-PT"/>
+        </w:rPr>
+        <w:t xml:space="preserve">-&gt;Estudante, </w:t>
+      </w:r>
+      <w:r>
+        <w:rPr>
+          <w:rFonts w:cs="Arial" w:ascii="Arial" w:hAnsi="Arial"/>
           <w:u w:val="single"/>
           <w:lang w:val="pt-PT"/>
         </w:rPr>
@@ -579,8 +503,7 @@
       </w:r>
       <w:r>
         <w:rPr>
-          <w:rFonts w:ascii="Arial" w:hAnsi="Arial" w:cs="Arial"/>
-          <w:noProof/>
+          <w:rFonts w:cs="Arial" w:ascii="Arial" w:hAnsi="Arial"/>
           <w:lang w:val="pt-PT"/>
         </w:rPr>
         <w:t>-&gt;TurmaPratica)</w:t>
@@ -588,25 +511,23 @@
     </w:p>
     <w:p>
       <w:pPr>
-        <w:jc w:val="left"/>
-        <w:rPr>
-          <w:rFonts w:ascii="Arial" w:hAnsi="Arial" w:cs="Arial"/>
-          <w:noProof/>
-          <w:lang w:val="pt-PT"/>
-        </w:rPr>
-      </w:pPr>
-      <w:r>
-        <w:rPr>
-          <w:rFonts w:ascii="Arial" w:hAnsi="Arial" w:cs="Arial"/>
-          <w:noProof/>
+        <w:pStyle w:val="Normal"/>
+        <w:jc w:val="left"/>
+        <w:rPr>
+          <w:rFonts w:ascii="Arial" w:hAnsi="Arial" w:cs="Arial"/>
+          <w:lang w:val="pt-PT"/>
+        </w:rPr>
+      </w:pPr>
+      <w:r>
+        <w:rPr>
+          <w:rFonts w:cs="Arial" w:ascii="Arial" w:hAnsi="Arial"/>
           <w:lang w:val="pt-PT"/>
         </w:rPr>
         <w:t>DocenteTurmaPratica(</w:t>
       </w:r>
       <w:r>
         <w:rPr>
-          <w:rFonts w:ascii="Arial" w:hAnsi="Arial" w:cs="Arial"/>
-          <w:noProof/>
+          <w:rFonts w:cs="Arial" w:ascii="Arial" w:hAnsi="Arial"/>
           <w:u w:val="single"/>
           <w:lang w:val="pt-PT"/>
         </w:rPr>
@@ -614,16 +535,14 @@
       </w:r>
       <w:r>
         <w:rPr>
-          <w:rFonts w:ascii="Arial" w:hAnsi="Arial" w:cs="Arial"/>
-          <w:noProof/>
+          <w:rFonts w:cs="Arial" w:ascii="Arial" w:hAnsi="Arial"/>
           <w:lang w:val="pt-PT"/>
         </w:rPr>
         <w:t xml:space="preserve">-&gt;Docente, </w:t>
       </w:r>
       <w:r>
         <w:rPr>
-          <w:rFonts w:ascii="Arial" w:hAnsi="Arial" w:cs="Arial"/>
-          <w:noProof/>
+          <w:rFonts w:cs="Arial" w:ascii="Arial" w:hAnsi="Arial"/>
           <w:u w:val="single"/>
           <w:lang w:val="pt-PT"/>
         </w:rPr>
@@ -631,42 +550,31 @@
       </w:r>
       <w:r>
         <w:rPr>
-          <w:rFonts w:ascii="Arial" w:hAnsi="Arial" w:cs="Arial"/>
-          <w:noProof/>
-          <w:lang w:val="pt-PT"/>
-        </w:rPr>
-        <w:t>-&gt;TurmaPratica</w:t>
-      </w:r>
-      <w:r>
-        <w:rPr>
-          <w:rFonts w:ascii="Arial" w:hAnsi="Arial" w:cs="Arial"/>
-          <w:noProof/>
-          <w:lang w:val="pt-PT"/>
-        </w:rPr>
-        <w:t>)</w:t>
-      </w:r>
-    </w:p>
-    <w:p>
-      <w:pPr>
-        <w:jc w:val="left"/>
-        <w:rPr>
-          <w:rFonts w:ascii="Arial" w:hAnsi="Arial" w:cs="Arial"/>
-          <w:noProof/>
-          <w:lang w:val="pt-PT"/>
-        </w:rPr>
-      </w:pPr>
-      <w:r>
-        <w:rPr>
-          <w:rFonts w:ascii="Arial" w:hAnsi="Arial" w:cs="Arial"/>
-          <w:noProof/>
+          <w:rFonts w:cs="Arial" w:ascii="Arial" w:hAnsi="Arial"/>
+          <w:lang w:val="pt-PT"/>
+        </w:rPr>
+        <w:t>-&gt;TurmaPratica)</w:t>
+      </w:r>
+    </w:p>
+    <w:p>
+      <w:pPr>
+        <w:pStyle w:val="Normal"/>
+        <w:jc w:val="left"/>
+        <w:rPr>
+          <w:rFonts w:ascii="Arial" w:hAnsi="Arial" w:cs="Arial"/>
+          <w:lang w:val="pt-PT"/>
+        </w:rPr>
+      </w:pPr>
+      <w:r>
+        <w:rPr>
+          <w:rFonts w:cs="Arial" w:ascii="Arial" w:hAnsi="Arial"/>
           <w:lang w:val="pt-PT"/>
         </w:rPr>
         <w:t>CadeiraDocente(</w:t>
       </w:r>
       <w:r>
         <w:rPr>
-          <w:rFonts w:ascii="Arial" w:hAnsi="Arial" w:cs="Arial"/>
-          <w:noProof/>
+          <w:rFonts w:cs="Arial" w:ascii="Arial" w:hAnsi="Arial"/>
           <w:u w:val="single"/>
           <w:lang w:val="pt-PT"/>
         </w:rPr>
@@ -674,16 +582,14 @@
       </w:r>
       <w:r>
         <w:rPr>
-          <w:rFonts w:ascii="Arial" w:hAnsi="Arial" w:cs="Arial"/>
-          <w:noProof/>
+          <w:rFonts w:cs="Arial" w:ascii="Arial" w:hAnsi="Arial"/>
           <w:lang w:val="pt-PT"/>
         </w:rPr>
         <w:t xml:space="preserve">-&gt;Docente, </w:t>
       </w:r>
       <w:r>
         <w:rPr>
-          <w:rFonts w:ascii="Arial" w:hAnsi="Arial" w:cs="Arial"/>
-          <w:noProof/>
+          <w:rFonts w:cs="Arial" w:ascii="Arial" w:hAnsi="Arial"/>
           <w:u w:val="single"/>
           <w:lang w:val="pt-PT"/>
         </w:rPr>
@@ -691,8 +597,7 @@
       </w:r>
       <w:r>
         <w:rPr>
-          <w:rFonts w:ascii="Arial" w:hAnsi="Arial" w:cs="Arial"/>
-          <w:noProof/>
+          <w:rFonts w:cs="Arial" w:ascii="Arial" w:hAnsi="Arial"/>
           <w:lang w:val="pt-PT"/>
         </w:rPr>
         <w:t>-&gt;Cadeira)</w:t>
@@ -700,25 +605,23 @@
     </w:p>
     <w:p>
       <w:pPr>
-        <w:jc w:val="left"/>
-        <w:rPr>
-          <w:rFonts w:ascii="Arial" w:hAnsi="Arial" w:cs="Arial"/>
-          <w:noProof/>
-          <w:lang w:val="pt-PT"/>
-        </w:rPr>
-      </w:pPr>
-      <w:r>
-        <w:rPr>
-          <w:rFonts w:ascii="Arial" w:hAnsi="Arial" w:cs="Arial"/>
-          <w:noProof/>
+        <w:pStyle w:val="Normal"/>
+        <w:jc w:val="left"/>
+        <w:rPr>
+          <w:rFonts w:ascii="Arial" w:hAnsi="Arial" w:cs="Arial"/>
+          <w:lang w:val="pt-PT"/>
+        </w:rPr>
+      </w:pPr>
+      <w:r>
+        <w:rPr>
+          <w:rFonts w:cs="Arial" w:ascii="Arial" w:hAnsi="Arial"/>
           <w:lang w:val="pt-PT"/>
         </w:rPr>
         <w:t>OcorrenciaCadeiraEpoca(i</w:t>
       </w:r>
       <w:r>
         <w:rPr>
-          <w:rFonts w:ascii="Arial" w:hAnsi="Arial" w:cs="Arial"/>
-          <w:noProof/>
+          <w:rFonts w:cs="Arial" w:ascii="Arial" w:hAnsi="Arial"/>
           <w:u w:val="single"/>
           <w:lang w:val="pt-PT"/>
         </w:rPr>
@@ -726,79 +629,66 @@
       </w:r>
       <w:r>
         <w:rPr>
-          <w:rFonts w:ascii="Arial" w:hAnsi="Arial" w:cs="Arial"/>
-          <w:noProof/>
-          <w:lang w:val="pt-PT"/>
-        </w:rPr>
-        <w:t>-&gt;OcorrenciaCadeira</w:t>
-      </w:r>
-      <w:r>
-        <w:rPr>
-          <w:rFonts w:ascii="Arial" w:hAnsi="Arial" w:cs="Arial"/>
-          <w:noProof/>
-          <w:lang w:val="pt-PT"/>
-        </w:rPr>
-        <w:t>, idEpoca-&gt;Epoca)</w:t>
-      </w:r>
-    </w:p>
-    <w:p>
-      <w:pPr>
-        <w:jc w:val="left"/>
-        <w:rPr>
-          <w:rFonts w:ascii="Arial" w:hAnsi="Arial" w:cs="Arial"/>
-          <w:noProof/>
-          <w:lang w:val="pt-PT"/>
-        </w:rPr>
-      </w:pPr>
-    </w:p>
-    <w:p>
-      <w:pPr>
-        <w:jc w:val="left"/>
-        <w:rPr>
-          <w:rFonts w:ascii="Arial" w:hAnsi="Arial" w:cs="Arial"/>
-          <w:noProof/>
-          <w:lang w:val="pt-PT"/>
-        </w:rPr>
-      </w:pPr>
+          <w:rFonts w:cs="Arial" w:ascii="Arial" w:hAnsi="Arial"/>
+          <w:lang w:val="pt-PT"/>
+        </w:rPr>
+        <w:t>-&gt;OcorrenciaCadeira, idEpoca-&gt;Epoca)</w:t>
+      </w:r>
+    </w:p>
+    <w:p>
+      <w:pPr>
+        <w:pStyle w:val="Normal"/>
+        <w:spacing w:before="0" w:after="160"/>
+        <w:jc w:val="left"/>
+        <w:rPr>
+          <w:rFonts w:ascii="Arial" w:hAnsi="Arial" w:cs="Arial"/>
+          <w:lang w:val="pt-PT"/>
+        </w:rPr>
+      </w:pPr>
+      <w:r>
+        <w:rPr/>
+      </w:r>
     </w:p>
     <w:sectPr>
+      <w:type w:val="nextPage"/>
       <w:pgSz w:w="11906" w:h="16838"/>
-      <w:pgMar w:top="1440" w:right="1800" w:bottom="1440" w:left="1800" w:header="851" w:footer="992" w:gutter="0"/>
-      <w:cols w:space="425"/>
-      <w:docGrid w:linePitch="360"/>
+      <w:pgMar w:left="1800" w:right="1800" w:header="0" w:top="1440" w:footer="0" w:bottom="1440" w:gutter="0"/>
+      <w:pgNumType w:fmt="decimal"/>
+      <w:formProt w:val="false"/>
+      <w:textDirection w:val="lrTb"/>
+      <w:docGrid w:type="default" w:linePitch="360" w:charSpace="4096"/>
     </w:sectPr>
   </w:body>
 </w:document>
 </file>
 
 <file path=word/styles.xml><?xml version="1.0" encoding="utf-8"?>
-<w:styles xmlns:mc="http://schemas.openxmlformats.org/markup-compatibility/2006" xmlns:r="http://schemas.openxmlformats.org/officeDocument/2006/relationships" xmlns:w="http://schemas.openxmlformats.org/wordprocessingml/2006/main" xmlns:w14="http://schemas.microsoft.com/office/word/2010/wordml" xmlns:w15="http://schemas.microsoft.com/office/word/2012/wordml" xmlns:w16cid="http://schemas.microsoft.com/office/word/2016/wordml/cid" xmlns:w16se="http://schemas.microsoft.com/office/word/2015/wordml/symex" mc:Ignorable="w14 w15 w16se w16cid">
+<w:styles xmlns:w="http://schemas.openxmlformats.org/wordprocessingml/2006/main" xmlns:w14="http://schemas.microsoft.com/office/word/2010/wordml" xmlns:mc="http://schemas.openxmlformats.org/markup-compatibility/2006" mc:Ignorable="w14">
   <w:docDefaults>
     <w:rPrDefault>
       <w:rPr>
-        <w:rFonts w:asciiTheme="minorHAnsi" w:eastAsiaTheme="minorEastAsia" w:hAnsiTheme="minorHAnsi" w:cstheme="minorBidi"/>
-        <w:sz w:val="22"/>
+        <w:rFonts w:ascii="等线" w:hAnsi="等线" w:eastAsia="等线" w:cs="Arial" w:asciiTheme="minorHAnsi" w:cstheme="minorBidi" w:eastAsiaTheme="minorEastAsia" w:hAnsiTheme="minorHAnsi"/>
         <w:szCs w:val="22"/>
         <w:lang w:val="en-GB" w:eastAsia="zh-CN" w:bidi="ar-SA"/>
       </w:rPr>
     </w:rPrDefault>
     <w:pPrDefault>
       <w:pPr>
-        <w:spacing w:after="160" w:line="259" w:lineRule="auto"/>
+        <w:suppressAutoHyphens w:val="true"/>
       </w:pPr>
     </w:pPrDefault>
   </w:docDefaults>
   <w:latentStyles w:defLockedState="0" w:defUIPriority="99" w:defSemiHidden="0" w:defUnhideWhenUsed="0" w:defQFormat="0" w:count="376">
     <w:lsdException w:name="Normal" w:uiPriority="0" w:qFormat="1"/>
     <w:lsdException w:name="heading 1" w:uiPriority="9" w:qFormat="1"/>
-    <w:lsdException w:name="heading 2" w:semiHidden="1" w:uiPriority="9" w:unhideWhenUsed="1" w:qFormat="1"/>
-    <w:lsdException w:name="heading 3" w:semiHidden="1" w:uiPriority="9" w:unhideWhenUsed="1" w:qFormat="1"/>
-    <w:lsdException w:name="heading 4" w:semiHidden="1" w:uiPriority="9" w:unhideWhenUsed="1" w:qFormat="1"/>
-    <w:lsdException w:name="heading 5" w:semiHidden="1" w:uiPriority="9" w:unhideWhenUsed="1" w:qFormat="1"/>
-    <w:lsdException w:name="heading 6" w:semiHidden="1" w:uiPriority="9" w:unhideWhenUsed="1" w:qFormat="1"/>
-    <w:lsdException w:name="heading 7" w:semiHidden="1" w:uiPriority="9" w:unhideWhenUsed="1" w:qFormat="1"/>
-    <w:lsdException w:name="heading 8" w:semiHidden="1" w:uiPriority="9" w:unhideWhenUsed="1" w:qFormat="1"/>
-    <w:lsdException w:name="heading 9" w:semiHidden="1" w:uiPriority="9" w:unhideWhenUsed="1" w:qFormat="1"/>
+    <w:lsdException w:name="heading 2" w:uiPriority="9" w:semiHidden="1" w:unhideWhenUsed="1" w:qFormat="1"/>
+    <w:lsdException w:name="heading 3" w:uiPriority="9" w:semiHidden="1" w:unhideWhenUsed="1" w:qFormat="1"/>
+    <w:lsdException w:name="heading 4" w:uiPriority="9" w:semiHidden="1" w:unhideWhenUsed="1" w:qFormat="1"/>
+    <w:lsdException w:name="heading 5" w:uiPriority="9" w:semiHidden="1" w:unhideWhenUsed="1" w:qFormat="1"/>
+    <w:lsdException w:name="heading 6" w:uiPriority="9" w:semiHidden="1" w:unhideWhenUsed="1" w:qFormat="1"/>
+    <w:lsdException w:name="heading 7" w:uiPriority="9" w:semiHidden="1" w:unhideWhenUsed="1" w:qFormat="1"/>
+    <w:lsdException w:name="heading 8" w:uiPriority="9" w:semiHidden="1" w:unhideWhenUsed="1" w:qFormat="1"/>
+    <w:lsdException w:name="heading 9" w:uiPriority="9" w:semiHidden="1" w:unhideWhenUsed="1" w:qFormat="1"/>
     <w:lsdException w:name="index 1" w:semiHidden="1" w:unhideWhenUsed="1"/>
     <w:lsdException w:name="index 2" w:semiHidden="1" w:unhideWhenUsed="1"/>
     <w:lsdException w:name="index 3" w:semiHidden="1" w:unhideWhenUsed="1"/>
@@ -808,22 +698,22 @@
     <w:lsdException w:name="index 7" w:semiHidden="1" w:unhideWhenUsed="1"/>
     <w:lsdException w:name="index 8" w:semiHidden="1" w:unhideWhenUsed="1"/>
     <w:lsdException w:name="index 9" w:semiHidden="1" w:unhideWhenUsed="1"/>
-    <w:lsdException w:name="toc 1" w:semiHidden="1" w:uiPriority="39" w:unhideWhenUsed="1"/>
-    <w:lsdException w:name="toc 2" w:semiHidden="1" w:uiPriority="39" w:unhideWhenUsed="1"/>
-    <w:lsdException w:name="toc 3" w:semiHidden="1" w:uiPriority="39" w:unhideWhenUsed="1"/>
-    <w:lsdException w:name="toc 4" w:semiHidden="1" w:uiPriority="39" w:unhideWhenUsed="1"/>
-    <w:lsdException w:name="toc 5" w:semiHidden="1" w:uiPriority="39" w:unhideWhenUsed="1"/>
-    <w:lsdException w:name="toc 6" w:semiHidden="1" w:uiPriority="39" w:unhideWhenUsed="1"/>
-    <w:lsdException w:name="toc 7" w:semiHidden="1" w:uiPriority="39" w:unhideWhenUsed="1"/>
-    <w:lsdException w:name="toc 8" w:semiHidden="1" w:uiPriority="39" w:unhideWhenUsed="1"/>
-    <w:lsdException w:name="toc 9" w:semiHidden="1" w:uiPriority="39" w:unhideWhenUsed="1"/>
+    <w:lsdException w:name="toc 1" w:uiPriority="39" w:semiHidden="1" w:unhideWhenUsed="1"/>
+    <w:lsdException w:name="toc 2" w:uiPriority="39" w:semiHidden="1" w:unhideWhenUsed="1"/>
+    <w:lsdException w:name="toc 3" w:uiPriority="39" w:semiHidden="1" w:unhideWhenUsed="1"/>
+    <w:lsdException w:name="toc 4" w:uiPriority="39" w:semiHidden="1" w:unhideWhenUsed="1"/>
+    <w:lsdException w:name="toc 5" w:uiPriority="39" w:semiHidden="1" w:unhideWhenUsed="1"/>
+    <w:lsdException w:name="toc 6" w:uiPriority="39" w:semiHidden="1" w:unhideWhenUsed="1"/>
+    <w:lsdException w:name="toc 7" w:uiPriority="39" w:semiHidden="1" w:unhideWhenUsed="1"/>
+    <w:lsdException w:name="toc 8" w:uiPriority="39" w:semiHidden="1" w:unhideWhenUsed="1"/>
+    <w:lsdException w:name="toc 9" w:uiPriority="39" w:semiHidden="1" w:unhideWhenUsed="1"/>
     <w:lsdException w:name="Normal Indent" w:semiHidden="1" w:unhideWhenUsed="1"/>
     <w:lsdException w:name="footnote text" w:semiHidden="1" w:unhideWhenUsed="1"/>
     <w:lsdException w:name="annotation text" w:semiHidden="1" w:unhideWhenUsed="1"/>
     <w:lsdException w:name="header" w:semiHidden="1" w:unhideWhenUsed="1"/>
     <w:lsdException w:name="footer" w:semiHidden="1" w:unhideWhenUsed="1"/>
     <w:lsdException w:name="index heading" w:semiHidden="1" w:unhideWhenUsed="1"/>
-    <w:lsdException w:name="caption" w:semiHidden="1" w:uiPriority="35" w:unhideWhenUsed="1" w:qFormat="1"/>
+    <w:lsdException w:name="caption" w:uiPriority="35" w:semiHidden="1" w:unhideWhenUsed="1" w:qFormat="1"/>
     <w:lsdException w:name="table of figures" w:semiHidden="1" w:unhideWhenUsed="1"/>
     <w:lsdException w:name="envelope address" w:semiHidden="1" w:unhideWhenUsed="1"/>
     <w:lsdException w:name="envelope return" w:semiHidden="1" w:unhideWhenUsed="1"/>
@@ -854,7 +744,7 @@
     <w:lsdException w:name="Title" w:uiPriority="10" w:qFormat="1"/>
     <w:lsdException w:name="Closing" w:semiHidden="1" w:unhideWhenUsed="1"/>
     <w:lsdException w:name="Signature" w:semiHidden="1" w:unhideWhenUsed="1"/>
-    <w:lsdException w:name="Default Paragraph Font" w:semiHidden="1" w:uiPriority="1" w:unhideWhenUsed="1"/>
+    <w:lsdException w:name="Default Paragraph Font" w:uiPriority="1" w:semiHidden="1" w:unhideWhenUsed="1"/>
     <w:lsdException w:name="Body Text" w:semiHidden="1" w:unhideWhenUsed="1"/>
     <w:lsdException w:name="Body Text Indent" w:semiHidden="1" w:unhideWhenUsed="1"/>
     <w:lsdException w:name="List Continue" w:semiHidden="1" w:unhideWhenUsed="1"/>
@@ -1051,8 +941,8 @@
     <w:lsdException w:name="Subtle Reference" w:uiPriority="31" w:qFormat="1"/>
     <w:lsdException w:name="Intense Reference" w:uiPriority="32" w:qFormat="1"/>
     <w:lsdException w:name="Book Title" w:uiPriority="33" w:qFormat="1"/>
-    <w:lsdException w:name="Bibliography" w:semiHidden="1" w:uiPriority="37" w:unhideWhenUsed="1"/>
-    <w:lsdException w:name="TOC Heading" w:semiHidden="1" w:uiPriority="39" w:unhideWhenUsed="1" w:qFormat="1"/>
+    <w:lsdException w:name="Bibliography" w:uiPriority="37" w:semiHidden="1" w:unhideWhenUsed="1"/>
+    <w:lsdException w:name="TOC Heading" w:uiPriority="39" w:semiHidden="1" w:unhideWhenUsed="1" w:qFormat="1"/>
     <w:lsdException w:name="Plain Table 1" w:uiPriority="41"/>
     <w:lsdException w:name="Plain Table 2" w:uiPriority="42"/>
     <w:lsdException w:name="Plain Table 3" w:uiPriority="43"/>
@@ -1163,19 +1053,97 @@
     <w:lsdException w:name="Unresolved Mention" w:semiHidden="1" w:unhideWhenUsed="1"/>
     <w:lsdException w:name="Smart Link" w:semiHidden="1" w:unhideWhenUsed="1"/>
   </w:latentStyles>
-  <w:style w:type="paragraph" w:default="1" w:styleId="Normal">
+  <w:style w:type="paragraph" w:styleId="Normal" w:default="1">
     <w:name w:val="Normal"/>
     <w:qFormat/>
     <w:pPr>
-      <w:widowControl w:val="0"/>
+      <w:widowControl w:val="false"/>
+      <w:suppressAutoHyphens w:val="true"/>
+      <w:bidi w:val="0"/>
+      <w:spacing w:lineRule="auto" w:line="259" w:before="0" w:after="160"/>
       <w:jc w:val="both"/>
     </w:pPr>
+    <w:rPr>
+      <w:rFonts w:ascii="等线" w:hAnsi="等线" w:eastAsia="等线" w:cs="Arial" w:asciiTheme="minorHAnsi" w:cstheme="minorBidi" w:eastAsiaTheme="minorEastAsia" w:hAnsiTheme="minorHAnsi"/>
+      <w:color w:val="auto"/>
+      <w:kern w:val="0"/>
+      <w:sz w:val="22"/>
+      <w:szCs w:val="22"/>
+      <w:lang w:val="en-GB" w:eastAsia="zh-CN" w:bidi="ar-SA"/>
+    </w:rPr>
   </w:style>
-  <w:style w:type="character" w:default="1" w:styleId="DefaultParagraphFont">
+  <w:style w:type="character" w:styleId="DefaultParagraphFont" w:default="1">
     <w:name w:val="Default Paragraph Font"/>
     <w:uiPriority w:val="1"/>
     <w:semiHidden/>
     <w:unhideWhenUsed/>
+    <w:qFormat/>
+    <w:rPr/>
+  </w:style>
+  <w:style w:type="paragraph" w:styleId="Heading">
+    <w:name w:val="Heading"/>
+    <w:basedOn w:val="Normal"/>
+    <w:next w:val="TextBody"/>
+    <w:qFormat/>
+    <w:pPr>
+      <w:keepNext w:val="true"/>
+      <w:spacing w:before="240" w:after="120"/>
+    </w:pPr>
+    <w:rPr>
+      <w:rFonts w:ascii="Arimo" w:hAnsi="Arimo" w:eastAsia="Source Han Sans SC" w:cs="FreeSans"/>
+      <w:sz w:val="28"/>
+      <w:szCs w:val="28"/>
+    </w:rPr>
+  </w:style>
+  <w:style w:type="paragraph" w:styleId="TextBody">
+    <w:name w:val="Body Text"/>
+    <w:basedOn w:val="Normal"/>
+    <w:pPr>
+      <w:spacing w:lineRule="auto" w:line="276" w:before="0" w:after="140"/>
+    </w:pPr>
+    <w:rPr/>
+  </w:style>
+  <w:style w:type="paragraph" w:styleId="List">
+    <w:name w:val="List"/>
+    <w:basedOn w:val="TextBody"/>
+    <w:pPr/>
+    <w:rPr>
+      <w:rFonts w:cs="FreeSans"/>
+    </w:rPr>
+  </w:style>
+  <w:style w:type="paragraph" w:styleId="Caption">
+    <w:name w:val="Caption"/>
+    <w:basedOn w:val="Normal"/>
+    <w:qFormat/>
+    <w:pPr>
+      <w:suppressLineNumbers/>
+      <w:spacing w:before="120" w:after="120"/>
+    </w:pPr>
+    <w:rPr>
+      <w:rFonts w:cs="FreeSans"/>
+      <w:i/>
+      <w:iCs/>
+      <w:sz w:val="24"/>
+      <w:szCs w:val="24"/>
+    </w:rPr>
+  </w:style>
+  <w:style w:type="paragraph" w:styleId="Index">
+    <w:name w:val="Index"/>
+    <w:basedOn w:val="Normal"/>
+    <w:qFormat/>
+    <w:pPr>
+      <w:suppressLineNumbers/>
+    </w:pPr>
+    <w:rPr>
+      <w:rFonts w:cs="FreeSans"/>
+    </w:rPr>
+  </w:style>
+  <w:style w:type="numbering" w:styleId="NoList" w:default="1">
+    <w:name w:val="No List"/>
+    <w:uiPriority w:val="99"/>
+    <w:semiHidden/>
+    <w:unhideWhenUsed/>
+    <w:qFormat/>
   </w:style>
   <w:style w:type="table" w:default="1" w:styleId="TableNormal">
     <w:name w:val="Normal Table"/>
@@ -1191,12 +1159,6 @@
         <w:right w:w="108" w:type="dxa"/>
       </w:tblCellMar>
     </w:tblPr>
-  </w:style>
-  <w:style w:type="numbering" w:default="1" w:styleId="NoList">
-    <w:name w:val="No List"/>
-    <w:uiPriority w:val="99"/>
-    <w:semiHidden/>
-    <w:unhideWhenUsed/>
   </w:style>
 </w:styles>
 </file>

</xml_diff>

<commit_message>
Reverted version with report
</commit_message>
<xml_diff>
--- a/2nd Submission/Esquema Relacional.docx
+++ b/2nd Submission/Esquema Relacional.docx
@@ -9,6 +9,7 @@
           <w:rFonts w:ascii="Arial" w:hAnsi="Arial" w:cs="Arial"/>
           <w:b/>
           <w:bCs/>
+          <w:noProof/>
           <w:sz w:val="36"/>
           <w:szCs w:val="36"/>
           <w:lang w:val="pt-PT"/>
@@ -19,6 +20,7 @@
           <w:rFonts w:ascii="Arial" w:hAnsi="Arial" w:cs="Arial"/>
           <w:b/>
           <w:bCs/>
+          <w:noProof/>
           <w:sz w:val="36"/>
           <w:szCs w:val="36"/>
           <w:lang w:val="pt-PT"/>
@@ -31,12 +33,14 @@
         <w:jc w:val="left"/>
         <w:rPr>
           <w:rFonts w:ascii="Arial" w:hAnsi="Arial" w:cs="Arial"/>
-          <w:lang w:val="pt-PT"/>
-        </w:rPr>
-      </w:pPr>
-      <w:r>
-        <w:rPr>
-          <w:rFonts w:ascii="Arial" w:hAnsi="Arial" w:cs="Arial"/>
+          <w:noProof/>
+          <w:lang w:val="pt-PT"/>
+        </w:rPr>
+      </w:pPr>
+      <w:r>
+        <w:rPr>
+          <w:rFonts w:ascii="Arial" w:hAnsi="Arial" w:cs="Arial"/>
+          <w:noProof/>
           <w:lang w:val="pt-PT"/>
         </w:rPr>
         <w:t>PessoaFeup(</w:t>
@@ -44,6 +48,7 @@
       <w:r>
         <w:rPr>
           <w:rFonts w:ascii="Arial" w:hAnsi="Arial" w:cs="Arial"/>
+          <w:noProof/>
           <w:u w:val="single"/>
           <w:lang w:val="pt-PT"/>
         </w:rPr>
@@ -52,22 +57,25 @@
       <w:r>
         <w:rPr>
           <w:rFonts w:ascii="Arial" w:hAnsi="Arial" w:cs="Arial"/>
-          <w:lang w:val="pt-PT"/>
-        </w:rPr>
-        <w:t>, nome, NIF, morada, dataNasc, sexo, e-mail, telefone);</w:t>
-      </w:r>
-    </w:p>
-    <w:p>
-      <w:pPr>
-        <w:jc w:val="left"/>
-        <w:rPr>
-          <w:rFonts w:ascii="Arial" w:hAnsi="Arial" w:cs="Arial"/>
-          <w:lang w:val="pt-PT"/>
-        </w:rPr>
-      </w:pPr>
-      <w:r>
-        <w:rPr>
-          <w:rFonts w:ascii="Arial" w:hAnsi="Arial" w:cs="Arial"/>
+          <w:noProof/>
+          <w:lang w:val="pt-PT"/>
+        </w:rPr>
+        <w:t>, nome, nif, morada, dataNasc, sexo, email, telefone)</w:t>
+      </w:r>
+    </w:p>
+    <w:p>
+      <w:pPr>
+        <w:jc w:val="left"/>
+        <w:rPr>
+          <w:rFonts w:ascii="Arial" w:hAnsi="Arial" w:cs="Arial"/>
+          <w:noProof/>
+          <w:lang w:val="pt-PT"/>
+        </w:rPr>
+      </w:pPr>
+      <w:r>
+        <w:rPr>
+          <w:rFonts w:ascii="Arial" w:hAnsi="Arial" w:cs="Arial"/>
+          <w:noProof/>
           <w:lang w:val="pt-PT"/>
         </w:rPr>
         <w:t>Estudante(</w:t>
@@ -75,6 +83,7 @@
       <w:r>
         <w:rPr>
           <w:rFonts w:ascii="Arial" w:hAnsi="Arial" w:cs="Arial"/>
+          <w:noProof/>
           <w:u w:val="single"/>
           <w:lang w:val="pt-PT"/>
         </w:rPr>
@@ -83,6 +92,7 @@
       <w:r>
         <w:rPr>
           <w:rFonts w:ascii="Arial" w:hAnsi="Arial" w:cs="Arial"/>
+          <w:noProof/>
           <w:lang w:val="pt-PT"/>
         </w:rPr>
         <w:t>-&gt;PessoaFeup, anoInscricao, idCurso-&gt;Curso)</w:t>
@@ -93,12 +103,14 @@
         <w:jc w:val="left"/>
         <w:rPr>
           <w:rFonts w:ascii="Arial" w:hAnsi="Arial" w:cs="Arial"/>
-          <w:lang w:val="pt-PT"/>
-        </w:rPr>
-      </w:pPr>
-      <w:r>
-        <w:rPr>
-          <w:rFonts w:ascii="Arial" w:hAnsi="Arial" w:cs="Arial"/>
+          <w:noProof/>
+          <w:lang w:val="pt-PT"/>
+        </w:rPr>
+      </w:pPr>
+      <w:r>
+        <w:rPr>
+          <w:rFonts w:ascii="Arial" w:hAnsi="Arial" w:cs="Arial"/>
+          <w:noProof/>
           <w:lang w:val="pt-PT"/>
         </w:rPr>
         <w:t>Docente(</w:t>
@@ -106,6 +118,7 @@
       <w:r>
         <w:rPr>
           <w:rFonts w:ascii="Arial" w:hAnsi="Arial" w:cs="Arial"/>
+          <w:noProof/>
           <w:u w:val="single"/>
           <w:lang w:val="pt-PT"/>
         </w:rPr>
@@ -114,6 +127,7 @@
       <w:r>
         <w:rPr>
           <w:rFonts w:ascii="Arial" w:hAnsi="Arial" w:cs="Arial"/>
+          <w:noProof/>
           <w:lang w:val="pt-PT"/>
         </w:rPr>
         <w:t>-&gt;PessoaFeup, categoria, departamento)</w:t>
@@ -124,12 +138,14 @@
         <w:jc w:val="left"/>
         <w:rPr>
           <w:rFonts w:ascii="Arial" w:hAnsi="Arial" w:cs="Arial"/>
-          <w:lang w:val="pt-PT"/>
-        </w:rPr>
-      </w:pPr>
-      <w:r>
-        <w:rPr>
-          <w:rFonts w:ascii="Arial" w:hAnsi="Arial" w:cs="Arial"/>
+          <w:noProof/>
+          <w:lang w:val="pt-PT"/>
+        </w:rPr>
+      </w:pPr>
+      <w:r>
+        <w:rPr>
+          <w:rFonts w:ascii="Arial" w:hAnsi="Arial" w:cs="Arial"/>
+          <w:noProof/>
           <w:lang w:val="pt-PT"/>
         </w:rPr>
         <w:t>Curso(</w:t>
@@ -137,6 +153,7 @@
       <w:r>
         <w:rPr>
           <w:rFonts w:ascii="Arial" w:hAnsi="Arial" w:cs="Arial"/>
+          <w:noProof/>
           <w:u w:val="single"/>
           <w:lang w:val="pt-PT"/>
         </w:rPr>
@@ -145,29 +162,25 @@
       <w:r>
         <w:rPr>
           <w:rFonts w:ascii="Arial" w:hAnsi="Arial" w:cs="Arial"/>
-          <w:lang w:val="pt-PT"/>
-        </w:rPr>
-        <w:t xml:space="preserve">, nome, grauAcademico, dataInicio, </w:t>
-      </w:r>
-      <w:r>
-        <w:rPr>
-          <w:rFonts w:ascii="Arial" w:hAnsi="Arial" w:cs="Arial"/>
-          <w:lang w:val="pt-PT"/>
-        </w:rPr>
-        <w:t>duracao, mediaEntrada)</w:t>
-      </w:r>
-    </w:p>
-    <w:p>
-      <w:pPr>
-        <w:jc w:val="left"/>
-        <w:rPr>
-          <w:rFonts w:ascii="Arial" w:hAnsi="Arial" w:cs="Arial"/>
-          <w:lang w:val="pt-PT"/>
-        </w:rPr>
-      </w:pPr>
-      <w:r>
-        <w:rPr>
-          <w:rFonts w:ascii="Arial" w:hAnsi="Arial" w:cs="Arial"/>
+          <w:noProof/>
+          <w:lang w:val="pt-PT"/>
+        </w:rPr>
+        <w:t>, nome, grauAcademico, dataInicio, duracao, mediaEntrada)</w:t>
+      </w:r>
+    </w:p>
+    <w:p>
+      <w:pPr>
+        <w:jc w:val="left"/>
+        <w:rPr>
+          <w:rFonts w:ascii="Arial" w:hAnsi="Arial" w:cs="Arial"/>
+          <w:noProof/>
+          <w:lang w:val="pt-PT"/>
+        </w:rPr>
+      </w:pPr>
+      <w:r>
+        <w:rPr>
+          <w:rFonts w:ascii="Arial" w:hAnsi="Arial" w:cs="Arial"/>
+          <w:noProof/>
           <w:lang w:val="pt-PT"/>
         </w:rPr>
         <w:t>Cadeira(</w:t>
@@ -175,14 +188,16 @@
       <w:r>
         <w:rPr>
           <w:rFonts w:ascii="Arial" w:hAnsi="Arial" w:cs="Arial"/>
-          <w:u w:val="single"/>
-          <w:lang w:val="pt-PT"/>
-        </w:rPr>
-        <w:t>codigo</w:t>
-      </w:r>
-      <w:r>
-        <w:rPr>
-          <w:rFonts w:ascii="Arial" w:hAnsi="Arial" w:cs="Arial"/>
+          <w:noProof/>
+          <w:u w:val="single"/>
+          <w:lang w:val="pt-PT"/>
+        </w:rPr>
+        <w:t>idCadeira</w:t>
+      </w:r>
+      <w:r>
+        <w:rPr>
+          <w:rFonts w:ascii="Arial" w:hAnsi="Arial" w:cs="Arial"/>
+          <w:noProof/>
           <w:lang w:val="pt-PT"/>
         </w:rPr>
         <w:t>, nome, credito, idCurso-&gt;Curso)</w:t>
@@ -193,12 +208,14 @@
         <w:jc w:val="left"/>
         <w:rPr>
           <w:rFonts w:ascii="Arial" w:hAnsi="Arial" w:cs="Arial"/>
-          <w:lang w:val="pt-PT"/>
-        </w:rPr>
-      </w:pPr>
-      <w:r>
-        <w:rPr>
-          <w:rFonts w:ascii="Arial" w:hAnsi="Arial" w:cs="Arial"/>
+          <w:noProof/>
+          <w:lang w:val="pt-PT"/>
+        </w:rPr>
+      </w:pPr>
+      <w:r>
+        <w:rPr>
+          <w:rFonts w:ascii="Arial" w:hAnsi="Arial" w:cs="Arial"/>
+          <w:noProof/>
           <w:lang w:val="pt-PT"/>
         </w:rPr>
         <w:t>OcorrenciaCadeira(</w:t>
@@ -206,6 +223,7 @@
       <w:r>
         <w:rPr>
           <w:rFonts w:ascii="Arial" w:hAnsi="Arial" w:cs="Arial"/>
+          <w:noProof/>
           <w:u w:val="single"/>
           <w:lang w:val="pt-PT"/>
         </w:rPr>
@@ -214,22 +232,41 @@
       <w:r>
         <w:rPr>
           <w:rFonts w:ascii="Arial" w:hAnsi="Arial" w:cs="Arial"/>
-          <w:lang w:val="pt-PT"/>
-        </w:rPr>
-        <w:t>a, codigo-&gt;cadeira)</w:t>
-      </w:r>
-    </w:p>
-    <w:p>
-      <w:pPr>
-        <w:jc w:val="left"/>
-        <w:rPr>
-          <w:rFonts w:ascii="Arial" w:hAnsi="Arial" w:cs="Arial"/>
-          <w:lang w:val="pt-PT"/>
-        </w:rPr>
-      </w:pPr>
-      <w:r>
-        <w:rPr>
-          <w:rFonts w:ascii="Arial" w:hAnsi="Arial" w:cs="Arial"/>
+          <w:noProof/>
+          <w:lang w:val="pt-PT"/>
+        </w:rPr>
+        <w:t xml:space="preserve">a, </w:t>
+      </w:r>
+      <w:r>
+        <w:rPr>
+          <w:rFonts w:ascii="Arial" w:hAnsi="Arial" w:cs="Arial"/>
+          <w:noProof/>
+          <w:lang w:val="pt-PT"/>
+        </w:rPr>
+        <w:t>idCadeira</w:t>
+      </w:r>
+      <w:r>
+        <w:rPr>
+          <w:rFonts w:ascii="Arial" w:hAnsi="Arial" w:cs="Arial"/>
+          <w:noProof/>
+          <w:lang w:val="pt-PT"/>
+        </w:rPr>
+        <w:t>-&gt;cadeira)</w:t>
+      </w:r>
+    </w:p>
+    <w:p>
+      <w:pPr>
+        <w:jc w:val="left"/>
+        <w:rPr>
+          <w:rFonts w:ascii="Arial" w:hAnsi="Arial" w:cs="Arial"/>
+          <w:noProof/>
+          <w:lang w:val="pt-PT"/>
+        </w:rPr>
+      </w:pPr>
+      <w:r>
+        <w:rPr>
+          <w:rFonts w:ascii="Arial" w:hAnsi="Arial" w:cs="Arial"/>
+          <w:noProof/>
           <w:lang w:val="pt-PT"/>
         </w:rPr>
         <w:t>TurmaPratica(</w:t>
@@ -237,6 +274,7 @@
       <w:r>
         <w:rPr>
           <w:rFonts w:ascii="Arial" w:hAnsi="Arial" w:cs="Arial"/>
+          <w:noProof/>
           <w:u w:val="single"/>
           <w:lang w:val="pt-PT"/>
         </w:rPr>
@@ -245,6 +283,7 @@
       <w:r>
         <w:rPr>
           <w:rFonts w:ascii="Arial" w:hAnsi="Arial" w:cs="Arial"/>
+          <w:noProof/>
           <w:lang w:val="pt-PT"/>
         </w:rPr>
         <w:t xml:space="preserve">, numEstudantes, diaSemana, </w:t>
@@ -252,407 +291,444 @@
       <w:r>
         <w:rPr>
           <w:rFonts w:ascii="Arial" w:hAnsi="Arial"/>
-          <w:lang w:val="pt-PT"/>
-        </w:rPr>
-        <w:t>hora_i</w:t>
-      </w:r>
-      <w:r>
-        <w:rPr>
-          <w:rFonts w:ascii="Arial" w:hAnsi="Arial"/>
-          <w:lang w:val="pt-PT"/>
-        </w:rPr>
-        <w:t>nicio, hora_f</w:t>
+          <w:noProof/>
+          <w:lang w:val="pt-PT"/>
+        </w:rPr>
+        <w:t>horaInicio, horaFim</w:t>
+      </w:r>
+      <w:r>
+        <w:rPr>
+          <w:rFonts w:ascii="Arial" w:hAnsi="Arial" w:cs="Arial"/>
+          <w:noProof/>
+          <w:lang w:val="pt-PT"/>
+        </w:rPr>
+        <w:t xml:space="preserve">, </w:t>
+      </w:r>
+      <w:r>
+        <w:rPr>
+          <w:rFonts w:ascii="Arial" w:hAnsi="Arial" w:cs="Arial"/>
+          <w:noProof/>
+          <w:lang w:val="pt-PT"/>
+        </w:rPr>
+        <w:t>idCadeira</w:t>
+      </w:r>
+      <w:r>
+        <w:rPr>
+          <w:rFonts w:ascii="Arial" w:hAnsi="Arial" w:cs="Arial"/>
+          <w:noProof/>
+          <w:lang w:val="pt-PT"/>
+        </w:rPr>
+        <w:t>-&gt;Cadeira)</w:t>
+      </w:r>
+    </w:p>
+    <w:p>
+      <w:pPr>
+        <w:jc w:val="left"/>
+        <w:rPr>
+          <w:rFonts w:ascii="Arial" w:hAnsi="Arial" w:cs="Arial"/>
+          <w:noProof/>
+          <w:lang w:val="pt-PT"/>
+        </w:rPr>
+      </w:pPr>
+      <w:r>
+        <w:rPr>
+          <w:rFonts w:ascii="Arial" w:hAnsi="Arial" w:cs="Arial"/>
+          <w:noProof/>
+          <w:lang w:val="pt-PT"/>
+        </w:rPr>
+        <w:t>Epoca(</w:t>
+      </w:r>
+      <w:r>
+        <w:rPr>
+          <w:rFonts w:ascii="Arial" w:hAnsi="Arial" w:cs="Arial"/>
+          <w:noProof/>
+          <w:u w:val="single"/>
+          <w:lang w:val="pt-PT"/>
+        </w:rPr>
+        <w:t>idEpoca</w:t>
+      </w:r>
+      <w:r>
+        <w:rPr>
+          <w:rFonts w:ascii="Arial" w:hAnsi="Arial" w:cs="Arial"/>
+          <w:noProof/>
+          <w:lang w:val="pt-PT"/>
+        </w:rPr>
+        <w:t>, anoLetivo, semestre)</w:t>
+      </w:r>
+    </w:p>
+    <w:p>
+      <w:pPr>
+        <w:jc w:val="left"/>
+        <w:rPr>
+          <w:rFonts w:ascii="Arial" w:hAnsi="Arial" w:cs="Arial"/>
+          <w:noProof/>
+          <w:lang w:val="pt-PT"/>
+        </w:rPr>
+      </w:pPr>
+      <w:r>
+        <w:rPr>
+          <w:rFonts w:ascii="Arial" w:hAnsi="Arial" w:cs="Arial"/>
+          <w:noProof/>
+          <w:lang w:val="pt-PT"/>
+        </w:rPr>
+        <w:t>ComponenteAvaliacao(</w:t>
+      </w:r>
+      <w:r>
+        <w:rPr>
+          <w:rFonts w:ascii="Arial" w:hAnsi="Arial" w:cs="Arial"/>
+          <w:noProof/>
+          <w:u w:val="single"/>
+          <w:lang w:val="pt-PT"/>
+        </w:rPr>
+        <w:t>idComponenteAvaliacao</w:t>
+      </w:r>
+      <w:r>
+        <w:rPr>
+          <w:rFonts w:ascii="Arial" w:hAnsi="Arial" w:cs="Arial"/>
+          <w:noProof/>
+          <w:lang w:val="pt-PT"/>
+        </w:rPr>
+        <w:t>, nome, idOcorrenciaCadeira-&gt; OcorrenciaCadeira)</w:t>
+      </w:r>
+    </w:p>
+    <w:p>
+      <w:pPr>
+        <w:jc w:val="left"/>
+        <w:rPr>
+          <w:rFonts w:ascii="Arial" w:hAnsi="Arial" w:cs="Arial"/>
+          <w:noProof/>
+          <w:lang w:val="pt-PT"/>
+        </w:rPr>
+      </w:pPr>
+      <w:r>
+        <w:rPr>
+          <w:rFonts w:ascii="Arial" w:hAnsi="Arial" w:cs="Arial"/>
+          <w:noProof/>
+          <w:lang w:val="pt-PT"/>
+        </w:rPr>
+        <w:t>Nota(</w:t>
+      </w:r>
+      <w:r>
+        <w:rPr>
+          <w:rFonts w:ascii="Arial" w:hAnsi="Arial" w:cs="Arial"/>
+          <w:noProof/>
+          <w:u w:val="single"/>
+          <w:lang w:val="pt-PT"/>
+        </w:rPr>
+        <w:t>idNota</w:t>
+      </w:r>
+      <w:r>
+        <w:rPr>
+          <w:rFonts w:ascii="Arial" w:hAnsi="Arial" w:cs="Arial"/>
+          <w:noProof/>
+          <w:lang w:val="pt-PT"/>
+        </w:rPr>
+        <w:t>, nota, idComponenteAvaliacao-&gt;ComponenteAvaliacao)</w:t>
+      </w:r>
+    </w:p>
+    <w:p>
+      <w:pPr>
+        <w:jc w:val="left"/>
+        <w:rPr>
+          <w:rFonts w:ascii="Arial" w:hAnsi="Arial" w:cs="Arial"/>
+          <w:noProof/>
+          <w:lang w:val="pt-PT"/>
+        </w:rPr>
+      </w:pPr>
+      <w:r>
+        <w:rPr>
+          <w:rFonts w:ascii="Arial" w:hAnsi="Arial" w:cs="Arial"/>
+          <w:noProof/>
+          <w:lang w:val="pt-PT"/>
+        </w:rPr>
+        <w:t>EstudanteOcorrenciaCadeira(</w:t>
+      </w:r>
+      <w:r>
+        <w:rPr>
+          <w:rFonts w:ascii="Arial" w:hAnsi="Arial" w:cs="Arial"/>
+          <w:noProof/>
+          <w:u w:val="single"/>
+          <w:lang w:val="pt-PT"/>
+        </w:rPr>
+        <w:t>id</w:t>
+      </w:r>
+      <w:r>
+        <w:rPr>
+          <w:rFonts w:ascii="Arial" w:hAnsi="Arial" w:cs="Arial"/>
+          <w:noProof/>
+          <w:lang w:val="pt-PT"/>
+        </w:rPr>
+        <w:t>-&gt;Estudante, i</w:t>
+      </w:r>
+      <w:r>
+        <w:rPr>
+          <w:rFonts w:ascii="Arial" w:hAnsi="Arial" w:cs="Arial"/>
+          <w:noProof/>
+          <w:u w:val="single"/>
+          <w:lang w:val="pt-PT"/>
+        </w:rPr>
+        <w:t>dOcorrenciaCadeira</w:t>
+      </w:r>
+      <w:r>
+        <w:rPr>
+          <w:rFonts w:ascii="Arial" w:hAnsi="Arial" w:cs="Arial"/>
+          <w:noProof/>
+          <w:lang w:val="pt-PT"/>
+        </w:rPr>
+        <w:t>-&gt;OcorrenciaCadeira)</w:t>
+      </w:r>
+    </w:p>
+    <w:p>
+      <w:pPr>
+        <w:jc w:val="left"/>
+        <w:rPr>
+          <w:rFonts w:ascii="Arial" w:hAnsi="Arial" w:cs="Arial"/>
+          <w:noProof/>
+          <w:lang w:val="pt-PT"/>
+        </w:rPr>
+      </w:pPr>
+      <w:r>
+        <w:rPr>
+          <w:rFonts w:ascii="Arial" w:hAnsi="Arial" w:cs="Arial"/>
+          <w:noProof/>
+          <w:lang w:val="pt-PT"/>
+        </w:rPr>
+        <w:t>EstudanteComponenteAvaliacao(</w:t>
+      </w:r>
+      <w:r>
+        <w:rPr>
+          <w:rFonts w:ascii="Arial" w:hAnsi="Arial" w:cs="Arial"/>
+          <w:noProof/>
+          <w:u w:val="single"/>
+          <w:lang w:val="pt-PT"/>
+        </w:rPr>
+        <w:t>id</w:t>
+      </w:r>
+      <w:r>
+        <w:rPr>
+          <w:rFonts w:ascii="Arial" w:hAnsi="Arial" w:cs="Arial"/>
+          <w:noProof/>
+          <w:lang w:val="pt-PT"/>
+        </w:rPr>
+        <w:t xml:space="preserve">-&gt;Estudante, </w:t>
+      </w:r>
+      <w:r>
+        <w:rPr>
+          <w:rFonts w:ascii="Arial" w:hAnsi="Arial" w:cs="Arial"/>
+          <w:noProof/>
+          <w:u w:val="single"/>
+          <w:lang w:val="pt-PT"/>
+        </w:rPr>
+        <w:t>idComponenteAvaliacao</w:t>
+      </w:r>
+      <w:r>
+        <w:rPr>
+          <w:rFonts w:ascii="Arial" w:hAnsi="Arial" w:cs="Arial"/>
+          <w:noProof/>
+          <w:lang w:val="pt-PT"/>
+        </w:rPr>
+        <w:t>-&gt; ComponenteAvaliacao)</w:t>
+      </w:r>
+    </w:p>
+    <w:p>
+      <w:pPr>
+        <w:jc w:val="left"/>
+        <w:rPr>
+          <w:rFonts w:ascii="Arial" w:hAnsi="Arial" w:cs="Arial"/>
+          <w:noProof/>
+          <w:lang w:val="pt-PT"/>
+        </w:rPr>
+      </w:pPr>
+      <w:r>
+        <w:rPr>
+          <w:rFonts w:ascii="Arial" w:hAnsi="Arial" w:cs="Arial"/>
+          <w:noProof/>
+          <w:lang w:val="pt-PT"/>
+        </w:rPr>
+        <w:t>EstudanteTurmaPratica(</w:t>
+      </w:r>
+      <w:r>
+        <w:rPr>
+          <w:rFonts w:ascii="Arial" w:hAnsi="Arial" w:cs="Arial"/>
+          <w:noProof/>
+          <w:u w:val="single"/>
+          <w:lang w:val="pt-PT"/>
+        </w:rPr>
+        <w:t>id</w:t>
+      </w:r>
+      <w:r>
+        <w:rPr>
+          <w:rFonts w:ascii="Arial" w:hAnsi="Arial" w:cs="Arial"/>
+          <w:noProof/>
+          <w:lang w:val="pt-PT"/>
+        </w:rPr>
+        <w:t xml:space="preserve">-&gt;Estudante, </w:t>
+      </w:r>
+      <w:r>
+        <w:rPr>
+          <w:rFonts w:ascii="Arial" w:hAnsi="Arial" w:cs="Arial"/>
+          <w:noProof/>
+          <w:u w:val="single"/>
+          <w:lang w:val="pt-PT"/>
+        </w:rPr>
+        <w:t>idTurmaPratica</w:t>
+      </w:r>
+      <w:r>
+        <w:rPr>
+          <w:rFonts w:ascii="Arial" w:hAnsi="Arial" w:cs="Arial"/>
+          <w:noProof/>
+          <w:lang w:val="pt-PT"/>
+        </w:rPr>
+        <w:t>-&gt;TurmaPratica)</w:t>
+      </w:r>
+    </w:p>
+    <w:p>
+      <w:pPr>
+        <w:jc w:val="left"/>
+        <w:rPr>
+          <w:rFonts w:ascii="Arial" w:hAnsi="Arial" w:cs="Arial"/>
+          <w:noProof/>
+          <w:lang w:val="pt-PT"/>
+        </w:rPr>
+      </w:pPr>
+      <w:r>
+        <w:rPr>
+          <w:rFonts w:ascii="Arial" w:hAnsi="Arial" w:cs="Arial"/>
+          <w:noProof/>
+          <w:lang w:val="pt-PT"/>
+        </w:rPr>
+        <w:t>DocenteTurmaPratica(</w:t>
+      </w:r>
+      <w:r>
+        <w:rPr>
+          <w:rFonts w:ascii="Arial" w:hAnsi="Arial" w:cs="Arial"/>
+          <w:noProof/>
+          <w:u w:val="single"/>
+          <w:lang w:val="pt-PT"/>
+        </w:rPr>
+        <w:t>id</w:t>
+      </w:r>
+      <w:r>
+        <w:rPr>
+          <w:rFonts w:ascii="Arial" w:hAnsi="Arial" w:cs="Arial"/>
+          <w:noProof/>
+          <w:lang w:val="pt-PT"/>
+        </w:rPr>
+        <w:t xml:space="preserve">-&gt;Docente, </w:t>
+      </w:r>
+      <w:r>
+        <w:rPr>
+          <w:rFonts w:ascii="Arial" w:hAnsi="Arial" w:cs="Arial"/>
+          <w:noProof/>
+          <w:u w:val="single"/>
+          <w:lang w:val="pt-PT"/>
+        </w:rPr>
+        <w:t>idTurmaPratica</w:t>
+      </w:r>
+      <w:r>
+        <w:rPr>
+          <w:rFonts w:ascii="Arial" w:hAnsi="Arial" w:cs="Arial"/>
+          <w:noProof/>
+          <w:lang w:val="pt-PT"/>
+        </w:rPr>
+        <w:t>-&gt;TurmaPratica)</w:t>
+      </w:r>
+    </w:p>
+    <w:p>
+      <w:pPr>
+        <w:jc w:val="left"/>
+        <w:rPr>
+          <w:rFonts w:ascii="Arial" w:hAnsi="Arial" w:cs="Arial"/>
+          <w:noProof/>
+          <w:lang w:val="pt-PT"/>
+        </w:rPr>
+      </w:pPr>
+      <w:r>
+        <w:rPr>
+          <w:rFonts w:ascii="Arial" w:hAnsi="Arial" w:cs="Arial"/>
+          <w:noProof/>
+          <w:lang w:val="pt-PT"/>
+        </w:rPr>
+        <w:t>CadeiraDocente(</w:t>
+      </w:r>
+      <w:r>
+        <w:rPr>
+          <w:rFonts w:ascii="Arial" w:hAnsi="Arial" w:cs="Arial"/>
+          <w:noProof/>
+          <w:u w:val="single"/>
+          <w:lang w:val="pt-PT"/>
+        </w:rPr>
+        <w:t>id</w:t>
+      </w:r>
+      <w:r>
+        <w:rPr>
+          <w:rFonts w:ascii="Arial" w:hAnsi="Arial" w:cs="Arial"/>
+          <w:noProof/>
+          <w:lang w:val="pt-PT"/>
+        </w:rPr>
+        <w:t xml:space="preserve">-&gt;Docente, </w:t>
+      </w:r>
+      <w:r>
+        <w:rPr>
+          <w:rFonts w:ascii="Arial" w:hAnsi="Arial" w:cs="Arial"/>
+          <w:noProof/>
+          <w:u w:val="single"/>
+          <w:lang w:val="pt-PT"/>
+        </w:rPr>
+        <w:t>idCadeira</w:t>
+      </w:r>
+      <w:r>
+        <w:rPr>
+          <w:rFonts w:ascii="Arial" w:hAnsi="Arial" w:cs="Arial"/>
+          <w:noProof/>
+          <w:lang w:val="pt-PT"/>
+        </w:rPr>
+        <w:t>-&gt;Cadeira)</w:t>
+      </w:r>
+    </w:p>
+    <w:p>
+      <w:pPr>
+        <w:jc w:val="left"/>
+        <w:rPr>
+          <w:rFonts w:ascii="Arial" w:hAnsi="Arial" w:cs="Arial"/>
+          <w:noProof/>
+          <w:lang w:val="pt-PT"/>
+        </w:rPr>
+      </w:pPr>
+      <w:r>
+        <w:rPr>
+          <w:rFonts w:ascii="Arial" w:hAnsi="Arial" w:cs="Arial"/>
+          <w:noProof/>
+          <w:lang w:val="pt-PT"/>
+        </w:rPr>
+        <w:t>OcorrenciaCadeiraEpoca(i</w:t>
+      </w:r>
+      <w:r>
+        <w:rPr>
+          <w:rFonts w:ascii="Arial" w:hAnsi="Arial" w:cs="Arial"/>
+          <w:noProof/>
+          <w:u w:val="single"/>
+          <w:lang w:val="pt-PT"/>
+        </w:rPr>
+        <w:t>dOcorrenciaCadeira</w:t>
+      </w:r>
+      <w:r>
+        <w:rPr>
+          <w:rFonts w:ascii="Arial" w:hAnsi="Arial" w:cs="Arial"/>
+          <w:noProof/>
+          <w:lang w:val="pt-PT"/>
+        </w:rPr>
+        <w:t>-&gt;OcorrenciaCadeira, idEpoca-&gt;Epoca)</w:t>
       </w:r>
       <w:bookmarkStart w:id="0" w:name="_GoBack"/>
       <w:bookmarkEnd w:id="0"/>
-      <w:r>
-        <w:rPr>
-          <w:rFonts w:ascii="Arial" w:hAnsi="Arial"/>
-          <w:lang w:val="pt-PT"/>
-        </w:rPr>
-        <w:t>im</w:t>
-      </w:r>
-      <w:r>
-        <w:rPr>
-          <w:rFonts w:ascii="Arial" w:hAnsi="Arial" w:cs="Arial"/>
-          <w:lang w:val="pt-PT"/>
-        </w:rPr>
-        <w:t>, codigo-&gt;Cadeira)</w:t>
-      </w:r>
-    </w:p>
-    <w:p>
-      <w:pPr>
-        <w:jc w:val="left"/>
-        <w:rPr>
-          <w:rFonts w:ascii="Arial" w:hAnsi="Arial" w:cs="Arial"/>
-          <w:lang w:val="pt-PT"/>
-        </w:rPr>
-      </w:pPr>
-      <w:r>
-        <w:rPr>
-          <w:rFonts w:ascii="Arial" w:hAnsi="Arial" w:cs="Arial"/>
-          <w:lang w:val="pt-PT"/>
-        </w:rPr>
-        <w:t>Epoca(</w:t>
-      </w:r>
-      <w:r>
-        <w:rPr>
-          <w:rFonts w:ascii="Arial" w:hAnsi="Arial" w:cs="Arial"/>
-          <w:u w:val="single"/>
-          <w:lang w:val="pt-PT"/>
-        </w:rPr>
-        <w:t>idEpoca</w:t>
-      </w:r>
-      <w:r>
-        <w:rPr>
-          <w:rFonts w:ascii="Arial" w:hAnsi="Arial" w:cs="Arial"/>
-          <w:lang w:val="pt-PT"/>
-        </w:rPr>
-        <w:t>, anoLetivo, semestre)</w:t>
-      </w:r>
-    </w:p>
-    <w:p>
-      <w:pPr>
-        <w:jc w:val="left"/>
-        <w:rPr>
-          <w:rFonts w:ascii="Arial" w:hAnsi="Arial" w:cs="Arial"/>
-          <w:lang w:val="pt-PT"/>
-        </w:rPr>
-      </w:pPr>
-      <w:r>
-        <w:rPr>
-          <w:rFonts w:ascii="Arial" w:hAnsi="Arial" w:cs="Arial"/>
-          <w:lang w:val="pt-PT"/>
-        </w:rPr>
-        <w:t>C</w:t>
-      </w:r>
-      <w:r>
-        <w:rPr>
-          <w:rFonts w:ascii="Arial" w:hAnsi="Arial" w:cs="Arial"/>
-          <w:lang w:val="pt-PT"/>
-        </w:rPr>
-        <w:t>omponenteAvaliacao(</w:t>
-      </w:r>
-      <w:r>
-        <w:rPr>
-          <w:rFonts w:ascii="Arial" w:hAnsi="Arial" w:cs="Arial"/>
-          <w:u w:val="single"/>
-          <w:lang w:val="pt-PT"/>
-        </w:rPr>
-        <w:t>idComponenteAvaliacao</w:t>
-      </w:r>
-      <w:r>
-        <w:rPr>
-          <w:rFonts w:ascii="Arial" w:hAnsi="Arial" w:cs="Arial"/>
-          <w:lang w:val="pt-PT"/>
-        </w:rPr>
-        <w:t>, nome, idOcorrenciaCadeira-&gt; OcorrenciaCadeira)</w:t>
-      </w:r>
-    </w:p>
-    <w:p>
-      <w:pPr>
-        <w:jc w:val="left"/>
-        <w:rPr>
-          <w:rFonts w:ascii="Arial" w:hAnsi="Arial" w:cs="Arial"/>
-          <w:lang w:val="pt-PT"/>
-        </w:rPr>
-      </w:pPr>
-      <w:r>
-        <w:rPr>
-          <w:rFonts w:ascii="Arial" w:hAnsi="Arial" w:cs="Arial"/>
-          <w:lang w:val="pt-PT"/>
-        </w:rPr>
-        <w:t>Nota(</w:t>
-      </w:r>
-      <w:r>
-        <w:rPr>
-          <w:rFonts w:ascii="Arial" w:hAnsi="Arial" w:cs="Arial"/>
-          <w:u w:val="single"/>
-          <w:lang w:val="pt-PT"/>
-        </w:rPr>
-        <w:t>idNota</w:t>
-      </w:r>
-      <w:r>
-        <w:rPr>
-          <w:rFonts w:ascii="Arial" w:hAnsi="Arial" w:cs="Arial"/>
-          <w:lang w:val="pt-PT"/>
-        </w:rPr>
-        <w:t>, nota, idComponenteAvaliacao-&gt;ComponenteAvaliacao)</w:t>
-      </w:r>
-    </w:p>
-    <w:p>
-      <w:pPr>
-        <w:jc w:val="left"/>
-        <w:rPr>
-          <w:rFonts w:ascii="Arial" w:hAnsi="Arial" w:cs="Arial"/>
-          <w:lang w:val="pt-PT"/>
-        </w:rPr>
-      </w:pPr>
-      <w:r>
-        <w:rPr>
-          <w:rFonts w:ascii="Arial" w:hAnsi="Arial" w:cs="Arial"/>
-          <w:lang w:val="pt-PT"/>
-        </w:rPr>
-        <w:t>EstudanteOcorrenciaCadeira(</w:t>
-      </w:r>
-      <w:r>
-        <w:rPr>
-          <w:rFonts w:ascii="Arial" w:hAnsi="Arial" w:cs="Arial"/>
-          <w:u w:val="single"/>
-          <w:lang w:val="pt-PT"/>
-        </w:rPr>
-        <w:t>id</w:t>
-      </w:r>
-      <w:r>
-        <w:rPr>
-          <w:rFonts w:ascii="Arial" w:hAnsi="Arial" w:cs="Arial"/>
-          <w:lang w:val="pt-PT"/>
-        </w:rPr>
-        <w:t>-&gt;Estudante, i</w:t>
-      </w:r>
-      <w:r>
-        <w:rPr>
-          <w:rFonts w:ascii="Arial" w:hAnsi="Arial" w:cs="Arial"/>
-          <w:u w:val="single"/>
-          <w:lang w:val="pt-PT"/>
-        </w:rPr>
-        <w:t>dOcorrenciaCadeira</w:t>
-      </w:r>
-      <w:r>
-        <w:rPr>
-          <w:rFonts w:ascii="Arial" w:hAnsi="Arial" w:cs="Arial"/>
-          <w:lang w:val="pt-PT"/>
-        </w:rPr>
-        <w:t>-&gt;OcorrenciaCadeira)</w:t>
-      </w:r>
-    </w:p>
-    <w:p>
-      <w:pPr>
-        <w:jc w:val="left"/>
-        <w:rPr>
-          <w:rFonts w:ascii="Arial" w:hAnsi="Arial" w:cs="Arial"/>
-          <w:lang w:val="pt-PT"/>
-        </w:rPr>
-      </w:pPr>
-      <w:r>
-        <w:rPr>
-          <w:rFonts w:ascii="Arial" w:hAnsi="Arial" w:cs="Arial"/>
-          <w:lang w:val="pt-PT"/>
-        </w:rPr>
-        <w:t>EstudanteComponenteAva</w:t>
-      </w:r>
-      <w:r>
-        <w:rPr>
-          <w:rFonts w:ascii="Arial" w:hAnsi="Arial" w:cs="Arial"/>
-          <w:lang w:val="pt-PT"/>
-        </w:rPr>
-        <w:t>liacao(</w:t>
-      </w:r>
-      <w:r>
-        <w:rPr>
-          <w:rFonts w:ascii="Arial" w:hAnsi="Arial" w:cs="Arial"/>
-          <w:u w:val="single"/>
-          <w:lang w:val="pt-PT"/>
-        </w:rPr>
-        <w:t>id</w:t>
-      </w:r>
-      <w:r>
-        <w:rPr>
-          <w:rFonts w:ascii="Arial" w:hAnsi="Arial" w:cs="Arial"/>
-          <w:lang w:val="pt-PT"/>
-        </w:rPr>
-        <w:t xml:space="preserve">-&gt;Estudante, </w:t>
-      </w:r>
-      <w:r>
-        <w:rPr>
-          <w:rFonts w:ascii="Arial" w:hAnsi="Arial" w:cs="Arial"/>
-          <w:u w:val="single"/>
-          <w:lang w:val="pt-PT"/>
-        </w:rPr>
-        <w:t>idComponenteAvaliacao</w:t>
-      </w:r>
-      <w:r>
-        <w:rPr>
-          <w:rFonts w:ascii="Arial" w:hAnsi="Arial" w:cs="Arial"/>
-          <w:lang w:val="pt-PT"/>
-        </w:rPr>
-        <w:t>-&gt; ComponenteAvaliacao)</w:t>
-      </w:r>
-    </w:p>
-    <w:p>
-      <w:pPr>
-        <w:jc w:val="left"/>
-        <w:rPr>
-          <w:rFonts w:ascii="Arial" w:hAnsi="Arial" w:cs="Arial"/>
-          <w:lang w:val="pt-PT"/>
-        </w:rPr>
-      </w:pPr>
-      <w:r>
-        <w:rPr>
-          <w:rFonts w:ascii="Arial" w:hAnsi="Arial" w:cs="Arial"/>
-          <w:lang w:val="pt-PT"/>
-        </w:rPr>
-        <w:t>EstudanteTurmaPratica(</w:t>
-      </w:r>
-      <w:r>
-        <w:rPr>
-          <w:rFonts w:ascii="Arial" w:hAnsi="Arial" w:cs="Arial"/>
-          <w:u w:val="single"/>
-          <w:lang w:val="pt-PT"/>
-        </w:rPr>
-        <w:t>id</w:t>
-      </w:r>
-      <w:r>
-        <w:rPr>
-          <w:rFonts w:ascii="Arial" w:hAnsi="Arial" w:cs="Arial"/>
-          <w:lang w:val="pt-PT"/>
-        </w:rPr>
-        <w:t xml:space="preserve">-&gt;Estudante, </w:t>
-      </w:r>
-      <w:r>
-        <w:rPr>
-          <w:rFonts w:ascii="Arial" w:hAnsi="Arial" w:cs="Arial"/>
-          <w:u w:val="single"/>
-          <w:lang w:val="pt-PT"/>
-        </w:rPr>
-        <w:t>idTurmaPratica</w:t>
-      </w:r>
-      <w:r>
-        <w:rPr>
-          <w:rFonts w:ascii="Arial" w:hAnsi="Arial" w:cs="Arial"/>
-          <w:lang w:val="pt-PT"/>
-        </w:rPr>
-        <w:t>-&gt;TurmaPratica)</w:t>
-      </w:r>
-    </w:p>
-    <w:p>
-      <w:pPr>
-        <w:jc w:val="left"/>
-        <w:rPr>
-          <w:rFonts w:ascii="Arial" w:hAnsi="Arial" w:cs="Arial"/>
-          <w:lang w:val="pt-PT"/>
-        </w:rPr>
-      </w:pPr>
-      <w:r>
-        <w:rPr>
-          <w:rFonts w:ascii="Arial" w:hAnsi="Arial" w:cs="Arial"/>
-          <w:lang w:val="pt-PT"/>
-        </w:rPr>
-        <w:t>DocenteTurmaPratica(</w:t>
-      </w:r>
-      <w:r>
-        <w:rPr>
-          <w:rFonts w:ascii="Arial" w:hAnsi="Arial" w:cs="Arial"/>
-          <w:u w:val="single"/>
-          <w:lang w:val="pt-PT"/>
-        </w:rPr>
-        <w:t>id</w:t>
-      </w:r>
-      <w:r>
-        <w:rPr>
-          <w:rFonts w:ascii="Arial" w:hAnsi="Arial" w:cs="Arial"/>
-          <w:lang w:val="pt-PT"/>
-        </w:rPr>
-        <w:t xml:space="preserve">-&gt;Docente, </w:t>
-      </w:r>
-      <w:r>
-        <w:rPr>
-          <w:rFonts w:ascii="Arial" w:hAnsi="Arial" w:cs="Arial"/>
-          <w:u w:val="single"/>
-          <w:lang w:val="pt-PT"/>
-        </w:rPr>
-        <w:t>idTurmaPratica</w:t>
-      </w:r>
-      <w:r>
-        <w:rPr>
-          <w:rFonts w:ascii="Arial" w:hAnsi="Arial" w:cs="Arial"/>
-          <w:lang w:val="pt-PT"/>
-        </w:rPr>
-        <w:t>-&gt;TurmaPratica)</w:t>
-      </w:r>
-    </w:p>
-    <w:p>
-      <w:pPr>
-        <w:jc w:val="left"/>
-        <w:rPr>
-          <w:rFonts w:ascii="Arial" w:hAnsi="Arial" w:cs="Arial"/>
-          <w:lang w:val="pt-PT"/>
-        </w:rPr>
-      </w:pPr>
-      <w:r>
-        <w:rPr>
-          <w:rFonts w:ascii="Arial" w:hAnsi="Arial" w:cs="Arial"/>
-          <w:lang w:val="pt-PT"/>
-        </w:rPr>
-        <w:t>CadeiraDocente(</w:t>
-      </w:r>
-      <w:r>
-        <w:rPr>
-          <w:rFonts w:ascii="Arial" w:hAnsi="Arial" w:cs="Arial"/>
-          <w:u w:val="single"/>
-          <w:lang w:val="pt-PT"/>
-        </w:rPr>
-        <w:t>id</w:t>
-      </w:r>
-      <w:r>
-        <w:rPr>
-          <w:rFonts w:ascii="Arial" w:hAnsi="Arial" w:cs="Arial"/>
-          <w:lang w:val="pt-PT"/>
-        </w:rPr>
-        <w:t xml:space="preserve">-&gt;Docente, </w:t>
-      </w:r>
-      <w:r>
-        <w:rPr>
-          <w:rFonts w:ascii="Arial" w:hAnsi="Arial" w:cs="Arial"/>
-          <w:u w:val="single"/>
-          <w:lang w:val="pt-PT"/>
-        </w:rPr>
-        <w:t>codigo</w:t>
-      </w:r>
-      <w:r>
-        <w:rPr>
-          <w:rFonts w:ascii="Arial" w:hAnsi="Arial" w:cs="Arial"/>
-          <w:lang w:val="pt-PT"/>
-        </w:rPr>
-        <w:t>-&gt;Cadeira)</w:t>
-      </w:r>
-    </w:p>
-    <w:p>
-      <w:pPr>
-        <w:jc w:val="left"/>
-        <w:rPr>
-          <w:rFonts w:ascii="Arial" w:hAnsi="Arial" w:cs="Arial"/>
-          <w:lang w:val="pt-PT"/>
-        </w:rPr>
-      </w:pPr>
-      <w:r>
-        <w:rPr>
-          <w:rFonts w:ascii="Arial" w:hAnsi="Arial" w:cs="Arial"/>
-          <w:lang w:val="pt-PT"/>
-        </w:rPr>
-        <w:t>OcorrenciaCadeiraEpoca(i</w:t>
-      </w:r>
-      <w:r>
-        <w:rPr>
-          <w:rFonts w:ascii="Arial" w:hAnsi="Arial" w:cs="Arial"/>
-          <w:u w:val="single"/>
-          <w:lang w:val="pt-PT"/>
-        </w:rPr>
-        <w:t>dOcorrenciaCadeira</w:t>
-      </w:r>
-      <w:r>
-        <w:rPr>
-          <w:rFonts w:ascii="Arial" w:hAnsi="Arial" w:cs="Arial"/>
-          <w:lang w:val="pt-PT"/>
-        </w:rPr>
-        <w:t>-&gt;OcorrenciaCadeira, idEpoca-&gt;Epoca)</w:t>
-      </w:r>
-    </w:p>
-    <w:p>
-      <w:pPr>
-        <w:jc w:val="left"/>
-        <w:rPr>
-          <w:rFonts w:ascii="Arial" w:hAnsi="Arial" w:cs="Arial"/>
+    </w:p>
+    <w:p>
+      <w:pPr>
+        <w:jc w:val="left"/>
+        <w:rPr>
+          <w:rFonts w:ascii="Arial" w:hAnsi="Arial" w:cs="Arial"/>
+          <w:noProof/>
           <w:lang w:val="pt-PT"/>
         </w:rPr>
       </w:pPr>

</xml_diff>